<commit_message>
lots of progress on AC3 but it still isn't finished
</commit_message>
<xml_diff>
--- a/Assignment 3/Assignment3LabReport.docx
+++ b/Assignment 3/Assignment3LabReport.docx
@@ -62,15 +62,7 @@
         <w:t>N</w:t>
       </w:r>
       <w:r>
-        <w:t>-</w:t>
-      </w:r>
-      <w:proofErr w:type="gramStart"/>
-      <w:r>
-        <w:t>queens</w:t>
-      </w:r>
-      <w:proofErr w:type="gramEnd"/>
-      <w:r>
-        <w:t xml:space="preserve"> problem</w:t>
+        <w:t>-queens problem</w:t>
       </w:r>
       <w:r>
         <w:t xml:space="preserve"> using a series of tests</w:t>
@@ -99,13 +91,8 @@
         </w:rPr>
         <w:t xml:space="preserve"> </w:t>
       </w:r>
-      <w:proofErr w:type="gramStart"/>
-      <w:r>
-        <w:t>x</w:t>
-      </w:r>
-      <w:proofErr w:type="gramEnd"/>
-      <w:r>
-        <w:t xml:space="preserve"> </w:t>
+      <w:r>
+        <w:t xml:space="preserve">x </w:t>
       </w:r>
       <w:r>
         <w:rPr>
@@ -189,15 +176,7 @@
         <w:t xml:space="preserve">functions; most of the body of the actual function is verification code and the manipulation of arrays. The first helper function </w:t>
       </w:r>
       <w:r>
-        <w:t>that is used is CS4300_A2_Expand_</w:t>
-      </w:r>
-      <w:proofErr w:type="gramStart"/>
-      <w:r>
-        <w:t>States(</w:t>
-      </w:r>
-      <w:proofErr w:type="gramEnd"/>
-      <w:r>
-        <w:t xml:space="preserve">). It takes a current state and returns a 3x3 array of </w:t>
+        <w:t xml:space="preserve">that is used is CS4300_A2_Expand_States(). It takes a current state and returns a 3x3 array of </w:t>
       </w:r>
       <w:r>
         <w:t>integers</w:t>
@@ -206,15 +185,7 @@
         <w:t xml:space="preserve"> with the first row being the forward action, the second being the right turn, and the third being the left turn. We then loop over each row and validate that the state is in bounds, not a duplicate and that it not a death state. </w:t>
       </w:r>
       <w:r>
-        <w:t>We verify that a state isn’t a duplicate with the function CS4300_State_Is_</w:t>
-      </w:r>
-      <w:proofErr w:type="gramStart"/>
-      <w:r>
-        <w:t>Duplicate(</w:t>
-      </w:r>
-      <w:proofErr w:type="gramEnd"/>
-      <w:r>
-        <w:t>) which takes the entire tree of nodes and makes sure that the potentially new node cannot be found in it.</w:t>
+        <w:t>We verify that a state isn’t a duplicate with the function CS4300_State_Is_Duplicate() which takes the entire tree of nodes and makes sure that the potentially new node cannot be found in it.</w:t>
       </w:r>
     </w:p>
     <w:p>
@@ -240,13 +211,8 @@
         <w:t>ate is valid</w:t>
       </w:r>
       <w:r>
-        <w:t xml:space="preserve"> but not the </w:t>
-      </w:r>
-      <w:proofErr w:type="gramStart"/>
-      <w:r>
-        <w:t>goal</w:t>
-      </w:r>
-      <w:proofErr w:type="gramEnd"/>
+        <w:t xml:space="preserve"> but not the goal</w:t>
+      </w:r>
       <w:r>
         <w:t xml:space="preserve"> then we will add it as a</w:t>
       </w:r>
@@ -334,8 +300,6 @@
       <w:r>
         <w:t>In order to make sure that the logic of checking that a queen has been placed in the correct location we will calculate some examples by hand.</w:t>
       </w:r>
-      <w:bookmarkStart w:id="0" w:name="_GoBack"/>
-      <w:bookmarkEnd w:id="0"/>
     </w:p>
     <w:p>
       <w:r>
@@ -740,15 +704,7 @@
     <w:p>
       <w:r>
         <w:lastRenderedPageBreak/>
-        <w:t xml:space="preserve">Results from </w:t>
-      </w:r>
-      <w:proofErr w:type="spellStart"/>
-      <w:r>
-        <w:t>Matlab</w:t>
-      </w:r>
-      <w:proofErr w:type="spellEnd"/>
-      <w:r>
-        <w:t>.</w:t>
+        <w:t>Results from Matlab.</w:t>
       </w:r>
     </w:p>
     <w:p>
@@ -809,15 +765,7 @@
     </w:p>
     <w:p>
       <w:r>
-        <w:t>Give 4x4 tables with the number of nodes in the search tree for each of these options when the gold is at (</w:t>
-      </w:r>
-      <w:proofErr w:type="spellStart"/>
-      <w:r>
-        <w:t>x.y</w:t>
-      </w:r>
-      <w:proofErr w:type="spellEnd"/>
-      <w:r>
-        <w:t>)</w:t>
+        <w:t>Give 4x4 tables with the number of nodes in the search tree for each of these options when the gold is at (x.y)</w:t>
       </w:r>
       <w:r>
         <w:br/>
@@ -829,15 +777,7 @@
         <w:pStyle w:val="NoSpacing"/>
       </w:pPr>
       <w:r>
-        <w:t xml:space="preserve">Figure 1 shows the data collected from </w:t>
-      </w:r>
-      <w:proofErr w:type="spellStart"/>
-      <w:r>
-        <w:t>Matlab</w:t>
-      </w:r>
-      <w:proofErr w:type="spellEnd"/>
-      <w:r>
-        <w:t xml:space="preserve"> rand.</w:t>
+        <w:t>Figure 1 shows the data collected from Matlab rand.</w:t>
       </w:r>
     </w:p>
     <w:p>
@@ -968,7 +908,18 @@
         </w:numPr>
       </w:pPr>
       <w:r>
-        <w:t>240 min – Writing and debugging code</w:t>
+        <w:t>4</w:t>
+      </w:r>
+      <w:r>
+        <w:t xml:space="preserve"> </w:t>
+      </w:r>
+      <w:r>
+        <w:t>hours</w:t>
+      </w:r>
+      <w:bookmarkStart w:id="0" w:name="_GoBack"/>
+      <w:bookmarkEnd w:id="0"/>
+      <w:r>
+        <w:t xml:space="preserve"> – Writing and debugging code</w:t>
       </w:r>
     </w:p>
     <w:p>
@@ -980,10 +931,16 @@
         </w:numPr>
       </w:pPr>
       <w:r>
-        <w:t>120</w:t>
-      </w:r>
-      <w:r>
-        <w:t xml:space="preserve"> min – Writing report</w:t>
+        <w:t>3</w:t>
+      </w:r>
+      <w:r>
+        <w:t xml:space="preserve"> </w:t>
+      </w:r>
+      <w:r>
+        <w:t>hours</w:t>
+      </w:r>
+      <w:r>
+        <w:t xml:space="preserve"> – Writing report</w:t>
       </w:r>
     </w:p>
     <w:p>
@@ -1065,26 +1022,10 @@
         <w:t>CS4300_A2_20percent_Pit_Board.m</w:t>
       </w:r>
       <w:r>
-        <w:t xml:space="preserve"> – Helper function to generate </w:t>
-      </w:r>
-      <w:proofErr w:type="spellStart"/>
-      <w:r>
-        <w:t>Wumpus</w:t>
-      </w:r>
-      <w:proofErr w:type="spellEnd"/>
-      <w:r>
-        <w:t xml:space="preserve"> World boards. </w:t>
-      </w:r>
-      <w:r>
-        <w:t xml:space="preserve">The gold and </w:t>
-      </w:r>
-      <w:proofErr w:type="spellStart"/>
-      <w:r>
-        <w:t>wumpus</w:t>
-      </w:r>
-      <w:proofErr w:type="spellEnd"/>
-      <w:r>
-        <w:t xml:space="preserve"> are placed randomly, then every empty cell has a 20% change of having a pit.</w:t>
+        <w:t xml:space="preserve"> – Helper function to generate Wumpus World boards. </w:t>
+      </w:r>
+      <w:r>
+        <w:t>The gold and wumpus are placed randomly, then every empty cell has a 20% change of having a pit.</w:t>
       </w:r>
     </w:p>
     <w:p>
@@ -1168,15 +1109,7 @@
         <w:t>A2_Wumpus_A_star1.m</w:t>
       </w:r>
       <w:r>
-        <w:t xml:space="preserve"> – An A* search algorithm to search a given </w:t>
-      </w:r>
-      <w:proofErr w:type="spellStart"/>
-      <w:r>
-        <w:t>wumpus</w:t>
-      </w:r>
-      <w:proofErr w:type="spellEnd"/>
-      <w:r>
-        <w:t xml:space="preserve"> board for a path to the gold</w:t>
+        <w:t xml:space="preserve"> – An A* search algorithm to search a given wumpus board for a path to the gold</w:t>
       </w:r>
     </w:p>
     <w:sectPr>
@@ -1277,7 +1210,7 @@
                 <w:bCs/>
                 <w:noProof/>
               </w:rPr>
-              <w:t>2</w:t>
+              <w:t>4</w:t>
             </w:r>
             <w:r>
               <w:rPr>

</xml_diff>

<commit_message>
Most crap in the run tests method. Filling in my sections in the report
</commit_message>
<xml_diff>
--- a/Assignment 3/Assignment3LabReport.docx
+++ b/Assignment 3/Assignment3LabReport.docx
@@ -1,6 +1,6 @@
 
 <file path=word/document.xml><?xml version="1.0" encoding="utf-8"?>
-<w:document xmlns:wpc="http://schemas.microsoft.com/office/word/2010/wordprocessingCanvas" xmlns:mo="http://schemas.microsoft.com/office/mac/office/2008/main" xmlns:mc="http://schemas.openxmlformats.org/markup-compatibility/2006" xmlns:mv="urn:schemas-microsoft-com:mac:vml" xmlns:o="urn:schemas-microsoft-com:office:office" xmlns:r="http://schemas.openxmlformats.org/officeDocument/2006/relationships" xmlns:m="http://schemas.openxmlformats.org/officeDocument/2006/math" xmlns:v="urn:schemas-microsoft-com:vml" xmlns:wp14="http://schemas.microsoft.com/office/word/2010/wordprocessingDrawing" xmlns:wp="http://schemas.openxmlformats.org/drawingml/2006/wordprocessingDrawing" xmlns:w10="urn:schemas-microsoft-com:office:word" xmlns:w="http://schemas.openxmlformats.org/wordprocessingml/2006/main" xmlns:w14="http://schemas.microsoft.com/office/word/2010/wordml" xmlns:w15="http://schemas.microsoft.com/office/word/2012/wordml" xmlns:wpg="http://schemas.microsoft.com/office/word/2010/wordprocessingGroup" xmlns:wpi="http://schemas.microsoft.com/office/word/2010/wordprocessingInk" xmlns:wne="http://schemas.microsoft.com/office/word/2006/wordml" xmlns:wps="http://schemas.microsoft.com/office/word/2010/wordprocessingShape" mc:Ignorable="w14 w15 wp14">
+<w:document xmlns:wpc="http://schemas.microsoft.com/office/word/2010/wordprocessingCanvas" xmlns:cx="http://schemas.microsoft.com/office/drawing/2014/chartex" xmlns:cx1="http://schemas.microsoft.com/office/drawing/2015/9/8/chartex" xmlns:cx2="http://schemas.microsoft.com/office/drawing/2015/10/21/chartex" xmlns:cx3="http://schemas.microsoft.com/office/drawing/2016/5/9/chartex" xmlns:cx4="http://schemas.microsoft.com/office/drawing/2016/5/10/chartex" xmlns:cx5="http://schemas.microsoft.com/office/drawing/2016/5/11/chartex" xmlns:mc="http://schemas.openxmlformats.org/markup-compatibility/2006" xmlns:o="urn:schemas-microsoft-com:office:office" xmlns:r="http://schemas.openxmlformats.org/officeDocument/2006/relationships" xmlns:m="http://schemas.openxmlformats.org/officeDocument/2006/math" xmlns:v="urn:schemas-microsoft-com:vml" xmlns:wp14="http://schemas.microsoft.com/office/word/2010/wordprocessingDrawing" xmlns:wp="http://schemas.openxmlformats.org/drawingml/2006/wordprocessingDrawing" xmlns:w10="urn:schemas-microsoft-com:office:word" xmlns:w="http://schemas.openxmlformats.org/wordprocessingml/2006/main" xmlns:w14="http://schemas.microsoft.com/office/word/2010/wordml" xmlns:w15="http://schemas.microsoft.com/office/word/2012/wordml" xmlns:w16se="http://schemas.microsoft.com/office/word/2015/wordml/symex" xmlns:wpg="http://schemas.microsoft.com/office/word/2010/wordprocessingGroup" xmlns:wpi="http://schemas.microsoft.com/office/word/2010/wordprocessingInk" xmlns:wne="http://schemas.microsoft.com/office/word/2006/wordml" xmlns:wps="http://schemas.microsoft.com/office/word/2010/wordprocessingShape" mc:Ignorable="w14 w15 w16se wp14">
   <w:body>
     <w:p>
       <w:pPr>
@@ -459,7 +459,7 @@
               </wp:anchor>
             </w:drawing>
           </mc:Choice>
-          <mc:Fallback>
+          <mc:Fallback xmlns:mv="urn:schemas-microsoft-com:mac:vml" xmlns:mo="http://schemas.microsoft.com/office/mac/office/2008/main">
             <w:pict>
               <v:shapetype w14:anchorId="2C3C3633" id="_x0000_t202" coordsize="21600,21600" o:spt="202" path="m0,0l0,21600,21600,21600,21600,0xe">
                 <v:stroke joinstyle="miter"/>
@@ -579,7 +579,7 @@
               </wp:anchor>
             </w:drawing>
           </mc:Choice>
-          <mc:Fallback>
+          <mc:Fallback xmlns:mv="urn:schemas-microsoft-com:mac:vml" xmlns:mo="http://schemas.microsoft.com/office/mac/office/2008/main">
             <w:pict>
               <v:shape w14:anchorId="712AC340" id="Text Box 12" o:spid="_x0000_s1027" type="#_x0000_t202" style="position:absolute;margin-left:3.6pt;margin-top:5.7pt;width:81pt;height:26.6pt;z-index:251660288;visibility:visible;mso-wrap-style:square;mso-height-percent:0;mso-wrap-distance-left:9pt;mso-wrap-distance-top:0;mso-wrap-distance-right:9pt;mso-wrap-distance-bottom:0;mso-position-horizontal:absolute;mso-position-horizontal-relative:text;mso-position-vertical:absolute;mso-position-vertical-relative:text;mso-height-percent:0;mso-height-relative:margin;v-text-anchor:top" o:gfxdata="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" filled="f" stroked="f">
                 <v:textbox>
@@ -747,83 +747,14 @@
       </w:r>
     </w:p>
     <w:p>
-      <w:r>
-        <w:t>Description of data and how it is used/organized for training and testing</w:t>
-      </w:r>
-      <w:r>
-        <w:br/>
-        <w:t>Results from experiments (graphs, tables, means, variance, confidence intervals)</w:t>
-      </w:r>
-      <w:r>
-        <w:br/>
-        <w:t>Describe relationships found or qualitative description of results</w:t>
-      </w:r>
-      <w:r>
-        <w:br/>
-        <w:t>Discuss implications of statistical results</w:t>
-      </w:r>
-    </w:p>
-    <w:p>
-      <w:r>
-        <w:t>Give 4x4 tables with the number of nodes in the search tree for each of these options when the gold is at (x.y)</w:t>
-      </w:r>
-      <w:r>
-        <w:br/>
-        <w:t xml:space="preserve">Plot actual size of individual trial results and a histogram </w:t>
-      </w:r>
-    </w:p>
-    <w:p>
       <w:pPr>
         <w:pStyle w:val="NoSpacing"/>
-      </w:pPr>
-      <w:r>
-        <w:t>Figure 1 shows the data collected from Matlab rand.</w:t>
-      </w:r>
-    </w:p>
-    <w:p>
-      <w:pPr>
-        <w:pStyle w:val="NoSpacing"/>
-        <w:jc w:val="center"/>
-      </w:pPr>
-      <w:r>
-        <w:rPr>
-          <w:noProof/>
-        </w:rPr>
-        <w:drawing>
-          <wp:inline distT="0" distB="0" distL="0" distR="0" wp14:anchorId="577801B7" wp14:editId="731E65F1">
-            <wp:extent cx="3952875" cy="3305175"/>
-            <wp:effectExtent l="0" t="0" r="9525" b="9525"/>
-            <wp:docPr id="1" name="Picture 1"/>
-            <wp:cNvGraphicFramePr>
-              <a:graphicFrameLocks xmlns:a="http://schemas.openxmlformats.org/drawingml/2006/main" noChangeAspect="1"/>
-            </wp:cNvGraphicFramePr>
-            <a:graphic xmlns:a="http://schemas.openxmlformats.org/drawingml/2006/main">
-              <a:graphicData uri="http://schemas.openxmlformats.org/drawingml/2006/picture">
-                <pic:pic xmlns:pic="http://schemas.openxmlformats.org/drawingml/2006/picture">
-                  <pic:nvPicPr>
-                    <pic:cNvPr id="1" name=""/>
-                    <pic:cNvPicPr/>
-                  </pic:nvPicPr>
-                  <pic:blipFill>
-                    <a:blip r:embed="rId9"/>
-                    <a:stretch>
-                      <a:fillRect/>
-                    </a:stretch>
-                  </pic:blipFill>
-                  <pic:spPr>
-                    <a:xfrm>
-                      <a:off x="0" y="0"/>
-                      <a:ext cx="3952875" cy="3305175"/>
-                    </a:xfrm>
-                    <a:prstGeom prst="rect">
-                      <a:avLst/>
-                    </a:prstGeom>
-                  </pic:spPr>
-                </pic:pic>
-              </a:graphicData>
-            </a:graphic>
-          </wp:inline>
-        </w:drawing>
+        <w:ind w:firstLine="360"/>
+      </w:pPr>
+      <w:bookmarkStart w:id="0" w:name="_GoBack"/>
+      <w:bookmarkEnd w:id="0"/>
+      <w:r>
+        <w:t xml:space="preserve">I would love to put some information in here, but I wasn’t ever able to get the data into some manageable form. I found myself having lots and lots of matrices that were mostly 0s, and a little bit of data in them. I spent most of my time on this assignment setting up a structure to be able to easily extract results from our tests and present them, but I failed miserably. </w:t>
       </w:r>
     </w:p>
     <w:p>
@@ -839,25 +770,6 @@
       </w:r>
     </w:p>
     <w:p>
-      <w:r>
-        <w:t>ANSWER QUESTIONS</w:t>
-      </w:r>
-    </w:p>
-    <w:p>
-      <w:r>
-        <w:t>Answer questions posed in into, use analysis to support conclusions</w:t>
-      </w:r>
-      <w:r>
-        <w:br/>
-        <w:t>Discuss future work and extensions</w:t>
-      </w:r>
-    </w:p>
-    <w:p>
-      <w:r>
-        <w:t>The results produced by rand are very close to the theoretical values of the mean and variance and the confidence interval at the 95% level is very short. Thus, the mean and variance results are close enough to the theoretical values to be acceptable in most applications.</w:t>
-      </w:r>
-    </w:p>
-    <w:p>
       <w:pPr>
         <w:pStyle w:val="Heading1"/>
         <w:numPr>
@@ -866,16 +778,18 @@
         </w:numPr>
       </w:pPr>
       <w:r>
-        <w:lastRenderedPageBreak/>
         <w:t>Critique</w:t>
       </w:r>
     </w:p>
     <w:p>
       <w:pPr>
-        <w:ind w:firstLine="360"/>
-      </w:pPr>
-      <w:r>
-        <w:t>This experiment is very effective at introducing a high level of complexity that comes with finding optimal solutions for even very simple problems. The concepts were all fairly straightforward and easy to understand as they were worked out by hand and in the process of writing code. The biggest suggestion to improve this experiment is to standardize the proper definition of the heuristic function in A* so multiple functions can be used without the potential of needing to modify the function call inside of the A* function.</w:t>
+        <w:ind w:firstLine="720"/>
+      </w:pPr>
+      <w:r>
+        <w:t xml:space="preserve">The hardest part of this assignment for me was Matlab. I can’t blame my lack of progress on the language, but that is where I struggled the most. </w:t>
+      </w:r>
+      <w:r>
+        <w:t>When trying to do averages of reduction results, I had so many for loops that I got half way through and had to start over because it was such a mess I didn’t know what was going on. I am sure there is a Matlab way of doing a lot of the things, but they evaded me. I really would have liked to a better explanation on what kind of data was expected. I liked the graphs, but I had questions that I didn’t ask soon enough. This assignment for me was a difficult balance between trying to figure out things on my own, and feeling like I am asking for a handout from the professor.</w:t>
       </w:r>
     </w:p>
     <w:p>
@@ -916,8 +830,6 @@
       <w:r>
         <w:t>hours</w:t>
       </w:r>
-      <w:bookmarkStart w:id="0" w:name="_GoBack"/>
-      <w:bookmarkEnd w:id="0"/>
       <w:r>
         <w:t xml:space="preserve"> – Writing and debugging code</w:t>
       </w:r>
@@ -965,7 +877,7 @@
         </w:numPr>
       </w:pPr>
       <w:r>
-        <w:t>57 min – Reviewing assignment, fleshing out requirements, outlining report</w:t>
+        <w:t>5 hours getting framework surrounding AC1 and AC3 to be able to generate domain matrices and pull the data we need from tests</w:t>
       </w:r>
     </w:p>
     <w:p>
@@ -977,25 +889,20 @@
         </w:numPr>
       </w:pPr>
       <w:r>
-        <w:t>5</w:t>
-      </w:r>
-      <w:r>
-        <w:t xml:space="preserve"> </w:t>
-      </w:r>
-      <w:r>
-        <w:t xml:space="preserve">hours </w:t>
-      </w:r>
-      <w:r>
-        <w:t>– Writing helper functions and writing report</w:t>
-      </w:r>
-      <w:r>
-        <w:t xml:space="preserve"> sections 1, 3, and 5</w:t>
+        <w:t>8 hours trying to get the data that we are pulling from AC1 and AC3 into some manageable form to plot it and actually be able to glean some knowledge from the graphs</w:t>
       </w:r>
     </w:p>
     <w:p>
       <w:pPr>
         <w:pStyle w:val="NoSpacing"/>
-      </w:pPr>
+        <w:numPr>
+          <w:ilvl w:val="0"/>
+          <w:numId w:val="3"/>
+        </w:numPr>
+      </w:pPr>
+      <w:r>
+        <w:t>1 hour writing sections 2, 4, 6 in lab report</w:t>
+      </w:r>
     </w:p>
     <w:p>
       <w:pPr>
@@ -1018,103 +925,10 @@
           <w:numId w:val="4"/>
         </w:numPr>
       </w:pPr>
-      <w:r>
-        <w:t>CS4300_A2_20percent_Pit_Board.m</w:t>
-      </w:r>
-      <w:r>
-        <w:t xml:space="preserve"> – Helper function to generate Wumpus World boards. </w:t>
-      </w:r>
-      <w:r>
-        <w:t>The gold and wumpus are placed randomly, then every empty cell has a 20% change of having a pit.</w:t>
-      </w:r>
-    </w:p>
-    <w:p>
-      <w:pPr>
-        <w:pStyle w:val="ListParagraph"/>
-        <w:numPr>
-          <w:ilvl w:val="1"/>
-          <w:numId w:val="4"/>
-        </w:numPr>
-      </w:pPr>
-      <w:r>
-        <w:t>CS4300_</w:t>
-      </w:r>
-      <w:r>
-        <w:t xml:space="preserve"> </w:t>
-      </w:r>
-      <w:r>
-        <w:t>A2_Calculate_Tree_Size.m</w:t>
-      </w:r>
-      <w:r>
-        <w:t xml:space="preserve"> – Helper function to determine the size of the tree for tree node statistics</w:t>
-      </w:r>
-    </w:p>
-    <w:p>
-      <w:pPr>
-        <w:pStyle w:val="ListParagraph"/>
-        <w:numPr>
-          <w:ilvl w:val="1"/>
-          <w:numId w:val="4"/>
-        </w:numPr>
-      </w:pPr>
-      <w:r>
-        <w:t>CS4300_</w:t>
-      </w:r>
-      <w:r>
-        <w:t xml:space="preserve"> </w:t>
-      </w:r>
-      <w:r>
-        <w:t>A2_Expanded_States.m</w:t>
-      </w:r>
-      <w:r>
-        <w:t xml:space="preserve"> – Helper function to generate all of the possible reachable states from a state that has been passed in</w:t>
-      </w:r>
-    </w:p>
-    <w:p>
-      <w:pPr>
-        <w:pStyle w:val="ListParagraph"/>
-        <w:numPr>
-          <w:ilvl w:val="1"/>
-          <w:numId w:val="4"/>
-        </w:numPr>
-      </w:pPr>
-      <w:r>
-        <w:t>CS4300_</w:t>
-      </w:r>
-      <w:r>
-        <w:t xml:space="preserve"> </w:t>
-      </w:r>
-      <w:r>
-        <w:t>A2_Manhattan_Distance.m</w:t>
-      </w:r>
-      <w:r>
-        <w:t xml:space="preserve"> – Helper function to calculate the Manhattan distance for a state from the starting point</w:t>
-      </w:r>
-    </w:p>
-    <w:p>
-      <w:pPr>
-        <w:pStyle w:val="ListParagraph"/>
-        <w:numPr>
-          <w:ilvl w:val="1"/>
-          <w:numId w:val="4"/>
-        </w:numPr>
-      </w:pPr>
-      <w:r>
-        <w:t>CS4300_</w:t>
-      </w:r>
-      <w:r>
-        <w:t xml:space="preserve"> </w:t>
-      </w:r>
-      <w:r>
-        <w:t>A2_Wumpus_A_star1.m</w:t>
-      </w:r>
-      <w:r>
-        <w:t xml:space="preserve"> – An A* search algorithm to search a given wumpus board for a path to the gold</w:t>
-      </w:r>
     </w:p>
     <w:sectPr>
-      <w:headerReference w:type="default" r:id="rId10"/>
-      <w:footerReference w:type="default" r:id="rId11"/>
+      <w:headerReference w:type="default" r:id="rId9"/>
+      <w:footerReference w:type="default" r:id="rId10"/>
       <w:pgSz w:w="12240" w:h="15840"/>
       <w:pgMar w:top="1440" w:right="1440" w:bottom="1440" w:left="1440" w:header="720" w:footer="720" w:gutter="0"/>
       <w:cols w:space="720"/>
@@ -1125,7 +939,7 @@
 </file>
 
 <file path=word/endnotes.xml><?xml version="1.0" encoding="utf-8"?>
-<w:endnotes xmlns:wpc="http://schemas.microsoft.com/office/word/2010/wordprocessingCanvas" xmlns:mo="http://schemas.microsoft.com/office/mac/office/2008/main" xmlns:mc="http://schemas.openxmlformats.org/markup-compatibility/2006" xmlns:mv="urn:schemas-microsoft-com:mac:vml" xmlns:o="urn:schemas-microsoft-com:office:office" xmlns:r="http://schemas.openxmlformats.org/officeDocument/2006/relationships" xmlns:m="http://schemas.openxmlformats.org/officeDocument/2006/math" xmlns:v="urn:schemas-microsoft-com:vml" xmlns:wp14="http://schemas.microsoft.com/office/word/2010/wordprocessingDrawing" xmlns:wp="http://schemas.openxmlformats.org/drawingml/2006/wordprocessingDrawing" xmlns:w10="urn:schemas-microsoft-com:office:word" xmlns:w="http://schemas.openxmlformats.org/wordprocessingml/2006/main" xmlns:w14="http://schemas.microsoft.com/office/word/2010/wordml" xmlns:w15="http://schemas.microsoft.com/office/word/2012/wordml" xmlns:wpg="http://schemas.microsoft.com/office/word/2010/wordprocessingGroup" xmlns:wpi="http://schemas.microsoft.com/office/word/2010/wordprocessingInk" xmlns:wne="http://schemas.microsoft.com/office/word/2006/wordml" xmlns:wps="http://schemas.microsoft.com/office/word/2010/wordprocessingShape" mc:Ignorable="w14 w15 wp14">
+<w:endnotes xmlns:wpc="http://schemas.microsoft.com/office/word/2010/wordprocessingCanvas" xmlns:cx="http://schemas.microsoft.com/office/drawing/2014/chartex" xmlns:cx1="http://schemas.microsoft.com/office/drawing/2015/9/8/chartex" xmlns:cx2="http://schemas.microsoft.com/office/drawing/2015/10/21/chartex" xmlns:cx3="http://schemas.microsoft.com/office/drawing/2016/5/9/chartex" xmlns:cx4="http://schemas.microsoft.com/office/drawing/2016/5/10/chartex" xmlns:cx5="http://schemas.microsoft.com/office/drawing/2016/5/11/chartex" xmlns:mc="http://schemas.openxmlformats.org/markup-compatibility/2006" xmlns:o="urn:schemas-microsoft-com:office:office" xmlns:r="http://schemas.openxmlformats.org/officeDocument/2006/relationships" xmlns:m="http://schemas.openxmlformats.org/officeDocument/2006/math" xmlns:v="urn:schemas-microsoft-com:vml" xmlns:wp14="http://schemas.microsoft.com/office/word/2010/wordprocessingDrawing" xmlns:wp="http://schemas.openxmlformats.org/drawingml/2006/wordprocessingDrawing" xmlns:w10="urn:schemas-microsoft-com:office:word" xmlns:w="http://schemas.openxmlformats.org/wordprocessingml/2006/main" xmlns:w14="http://schemas.microsoft.com/office/word/2010/wordml" xmlns:w15="http://schemas.microsoft.com/office/word/2012/wordml" xmlns:w16se="http://schemas.microsoft.com/office/word/2015/wordml/symex" xmlns:wpg="http://schemas.microsoft.com/office/word/2010/wordprocessingGroup" xmlns:wpi="http://schemas.microsoft.com/office/word/2010/wordprocessingInk" xmlns:wne="http://schemas.microsoft.com/office/word/2006/wordml" xmlns:wps="http://schemas.microsoft.com/office/word/2010/wordprocessingShape" mc:Ignorable="w14 w15 w16se wp14">
   <w:endnote w:type="separator" w:id="-1">
     <w:p>
       <w:pPr>
@@ -1150,7 +964,7 @@
 </file>
 
 <file path=word/footer1.xml><?xml version="1.0" encoding="utf-8"?>
-<w:ftr xmlns:wpc="http://schemas.microsoft.com/office/word/2010/wordprocessingCanvas" xmlns:mo="http://schemas.microsoft.com/office/mac/office/2008/main" xmlns:mc="http://schemas.openxmlformats.org/markup-compatibility/2006" xmlns:mv="urn:schemas-microsoft-com:mac:vml" xmlns:o="urn:schemas-microsoft-com:office:office" xmlns:r="http://schemas.openxmlformats.org/officeDocument/2006/relationships" xmlns:m="http://schemas.openxmlformats.org/officeDocument/2006/math" xmlns:v="urn:schemas-microsoft-com:vml" xmlns:wp14="http://schemas.microsoft.com/office/word/2010/wordprocessingDrawing" xmlns:wp="http://schemas.openxmlformats.org/drawingml/2006/wordprocessingDrawing" xmlns:w10="urn:schemas-microsoft-com:office:word" xmlns:w="http://schemas.openxmlformats.org/wordprocessingml/2006/main" xmlns:w14="http://schemas.microsoft.com/office/word/2010/wordml" xmlns:w15="http://schemas.microsoft.com/office/word/2012/wordml" xmlns:wpg="http://schemas.microsoft.com/office/word/2010/wordprocessingGroup" xmlns:wpi="http://schemas.microsoft.com/office/word/2010/wordprocessingInk" xmlns:wne="http://schemas.microsoft.com/office/word/2006/wordml" xmlns:wps="http://schemas.microsoft.com/office/word/2010/wordprocessingShape" mc:Ignorable="w14 w15 wp14">
+<w:ftr xmlns:wpc="http://schemas.microsoft.com/office/word/2010/wordprocessingCanvas" xmlns:cx="http://schemas.microsoft.com/office/drawing/2014/chartex" xmlns:cx1="http://schemas.microsoft.com/office/drawing/2015/9/8/chartex" xmlns:cx2="http://schemas.microsoft.com/office/drawing/2015/10/21/chartex" xmlns:cx3="http://schemas.microsoft.com/office/drawing/2016/5/9/chartex" xmlns:cx4="http://schemas.microsoft.com/office/drawing/2016/5/10/chartex" xmlns:cx5="http://schemas.microsoft.com/office/drawing/2016/5/11/chartex" xmlns:mc="http://schemas.openxmlformats.org/markup-compatibility/2006" xmlns:o="urn:schemas-microsoft-com:office:office" xmlns:r="http://schemas.openxmlformats.org/officeDocument/2006/relationships" xmlns:m="http://schemas.openxmlformats.org/officeDocument/2006/math" xmlns:v="urn:schemas-microsoft-com:vml" xmlns:wp14="http://schemas.microsoft.com/office/word/2010/wordprocessingDrawing" xmlns:wp="http://schemas.openxmlformats.org/drawingml/2006/wordprocessingDrawing" xmlns:w10="urn:schemas-microsoft-com:office:word" xmlns:w="http://schemas.openxmlformats.org/wordprocessingml/2006/main" xmlns:w14="http://schemas.microsoft.com/office/word/2010/wordml" xmlns:w15="http://schemas.microsoft.com/office/word/2012/wordml" xmlns:w16se="http://schemas.microsoft.com/office/word/2015/wordml/symex" xmlns:wpg="http://schemas.microsoft.com/office/word/2010/wordprocessingGroup" xmlns:wpi="http://schemas.microsoft.com/office/word/2010/wordprocessingInk" xmlns:wne="http://schemas.microsoft.com/office/word/2006/wordml" xmlns:wps="http://schemas.microsoft.com/office/word/2010/wordprocessingShape" mc:Ignorable="w14 w15 w16se wp14">
   <w:sdt>
     <w:sdtPr>
       <w:id w:val="-1190681015"/>
@@ -1210,7 +1024,7 @@
                 <w:bCs/>
                 <w:noProof/>
               </w:rPr>
-              <w:t>4</w:t>
+              <w:t>3</w:t>
             </w:r>
             <w:r>
               <w:rPr>
@@ -1255,7 +1069,7 @@
                 <w:bCs/>
                 <w:noProof/>
               </w:rPr>
-              <w:t>4</w:t>
+              <w:t>3</w:t>
             </w:r>
             <w:r>
               <w:rPr>
@@ -1280,7 +1094,7 @@
 </file>
 
 <file path=word/footnotes.xml><?xml version="1.0" encoding="utf-8"?>
-<w:footnotes xmlns:wpc="http://schemas.microsoft.com/office/word/2010/wordprocessingCanvas" xmlns:mo="http://schemas.microsoft.com/office/mac/office/2008/main" xmlns:mc="http://schemas.openxmlformats.org/markup-compatibility/2006" xmlns:mv="urn:schemas-microsoft-com:mac:vml" xmlns:o="urn:schemas-microsoft-com:office:office" xmlns:r="http://schemas.openxmlformats.org/officeDocument/2006/relationships" xmlns:m="http://schemas.openxmlformats.org/officeDocument/2006/math" xmlns:v="urn:schemas-microsoft-com:vml" xmlns:wp14="http://schemas.microsoft.com/office/word/2010/wordprocessingDrawing" xmlns:wp="http://schemas.openxmlformats.org/drawingml/2006/wordprocessingDrawing" xmlns:w10="urn:schemas-microsoft-com:office:word" xmlns:w="http://schemas.openxmlformats.org/wordprocessingml/2006/main" xmlns:w14="http://schemas.microsoft.com/office/word/2010/wordml" xmlns:w15="http://schemas.microsoft.com/office/word/2012/wordml" xmlns:wpg="http://schemas.microsoft.com/office/word/2010/wordprocessingGroup" xmlns:wpi="http://schemas.microsoft.com/office/word/2010/wordprocessingInk" xmlns:wne="http://schemas.microsoft.com/office/word/2006/wordml" xmlns:wps="http://schemas.microsoft.com/office/word/2010/wordprocessingShape" mc:Ignorable="w14 w15 wp14">
+<w:footnotes xmlns:wpc="http://schemas.microsoft.com/office/word/2010/wordprocessingCanvas" xmlns:cx="http://schemas.microsoft.com/office/drawing/2014/chartex" xmlns:cx1="http://schemas.microsoft.com/office/drawing/2015/9/8/chartex" xmlns:cx2="http://schemas.microsoft.com/office/drawing/2015/10/21/chartex" xmlns:cx3="http://schemas.microsoft.com/office/drawing/2016/5/9/chartex" xmlns:cx4="http://schemas.microsoft.com/office/drawing/2016/5/10/chartex" xmlns:cx5="http://schemas.microsoft.com/office/drawing/2016/5/11/chartex" xmlns:mc="http://schemas.openxmlformats.org/markup-compatibility/2006" xmlns:o="urn:schemas-microsoft-com:office:office" xmlns:r="http://schemas.openxmlformats.org/officeDocument/2006/relationships" xmlns:m="http://schemas.openxmlformats.org/officeDocument/2006/math" xmlns:v="urn:schemas-microsoft-com:vml" xmlns:wp14="http://schemas.microsoft.com/office/word/2010/wordprocessingDrawing" xmlns:wp="http://schemas.openxmlformats.org/drawingml/2006/wordprocessingDrawing" xmlns:w10="urn:schemas-microsoft-com:office:word" xmlns:w="http://schemas.openxmlformats.org/wordprocessingml/2006/main" xmlns:w14="http://schemas.microsoft.com/office/word/2010/wordml" xmlns:w15="http://schemas.microsoft.com/office/word/2012/wordml" xmlns:w16se="http://schemas.microsoft.com/office/word/2015/wordml/symex" xmlns:wpg="http://schemas.microsoft.com/office/word/2010/wordprocessingGroup" xmlns:wpi="http://schemas.microsoft.com/office/word/2010/wordprocessingInk" xmlns:wne="http://schemas.microsoft.com/office/word/2006/wordml" xmlns:wps="http://schemas.microsoft.com/office/word/2010/wordprocessingShape" mc:Ignorable="w14 w15 w16se wp14">
   <w:footnote w:type="separator" w:id="-1">
     <w:p>
       <w:pPr>
@@ -1305,7 +1119,7 @@
 </file>
 
 <file path=word/header1.xml><?xml version="1.0" encoding="utf-8"?>
-<w:hdr xmlns:wpc="http://schemas.microsoft.com/office/word/2010/wordprocessingCanvas" xmlns:mo="http://schemas.microsoft.com/office/mac/office/2008/main" xmlns:mc="http://schemas.openxmlformats.org/markup-compatibility/2006" xmlns:mv="urn:schemas-microsoft-com:mac:vml" xmlns:o="urn:schemas-microsoft-com:office:office" xmlns:r="http://schemas.openxmlformats.org/officeDocument/2006/relationships" xmlns:m="http://schemas.openxmlformats.org/officeDocument/2006/math" xmlns:v="urn:schemas-microsoft-com:vml" xmlns:wp14="http://schemas.microsoft.com/office/word/2010/wordprocessingDrawing" xmlns:wp="http://schemas.openxmlformats.org/drawingml/2006/wordprocessingDrawing" xmlns:w10="urn:schemas-microsoft-com:office:word" xmlns:w="http://schemas.openxmlformats.org/wordprocessingml/2006/main" xmlns:w14="http://schemas.microsoft.com/office/word/2010/wordml" xmlns:w15="http://schemas.microsoft.com/office/word/2012/wordml" xmlns:wpg="http://schemas.microsoft.com/office/word/2010/wordprocessingGroup" xmlns:wpi="http://schemas.microsoft.com/office/word/2010/wordprocessingInk" xmlns:wne="http://schemas.microsoft.com/office/word/2006/wordml" xmlns:wps="http://schemas.microsoft.com/office/word/2010/wordprocessingShape" mc:Ignorable="w14 w15 wp14">
+<w:hdr xmlns:wpc="http://schemas.microsoft.com/office/word/2010/wordprocessingCanvas" xmlns:cx="http://schemas.microsoft.com/office/drawing/2014/chartex" xmlns:cx1="http://schemas.microsoft.com/office/drawing/2015/9/8/chartex" xmlns:cx2="http://schemas.microsoft.com/office/drawing/2015/10/21/chartex" xmlns:cx3="http://schemas.microsoft.com/office/drawing/2016/5/9/chartex" xmlns:cx4="http://schemas.microsoft.com/office/drawing/2016/5/10/chartex" xmlns:cx5="http://schemas.microsoft.com/office/drawing/2016/5/11/chartex" xmlns:mc="http://schemas.openxmlformats.org/markup-compatibility/2006" xmlns:o="urn:schemas-microsoft-com:office:office" xmlns:r="http://schemas.openxmlformats.org/officeDocument/2006/relationships" xmlns:m="http://schemas.openxmlformats.org/officeDocument/2006/math" xmlns:v="urn:schemas-microsoft-com:vml" xmlns:wp14="http://schemas.microsoft.com/office/word/2010/wordprocessingDrawing" xmlns:wp="http://schemas.openxmlformats.org/drawingml/2006/wordprocessingDrawing" xmlns:w10="urn:schemas-microsoft-com:office:word" xmlns:w="http://schemas.openxmlformats.org/wordprocessingml/2006/main" xmlns:w14="http://schemas.microsoft.com/office/word/2010/wordml" xmlns:w15="http://schemas.microsoft.com/office/word/2012/wordml" xmlns:w16se="http://schemas.microsoft.com/office/word/2015/wordml/symex" xmlns:wpg="http://schemas.microsoft.com/office/word/2010/wordprocessingGroup" xmlns:wpi="http://schemas.microsoft.com/office/word/2010/wordprocessingInk" xmlns:wne="http://schemas.microsoft.com/office/word/2006/wordml" xmlns:wps="http://schemas.microsoft.com/office/word/2010/wordprocessingShape" mc:Ignorable="w14 w15 w16se wp14">
   <w:p>
     <w:pPr>
       <w:pStyle w:val="Header"/>
@@ -1321,8 +1135,8 @@
 </file>
 
 <file path=word/numbering.xml><?xml version="1.0" encoding="utf-8"?>
-<w:numbering xmlns:wpc="http://schemas.microsoft.com/office/word/2010/wordprocessingCanvas" xmlns:mo="http://schemas.microsoft.com/office/mac/office/2008/main" xmlns:mc="http://schemas.openxmlformats.org/markup-compatibility/2006" xmlns:mv="urn:schemas-microsoft-com:mac:vml" xmlns:o="urn:schemas-microsoft-com:office:office" xmlns:r="http://schemas.openxmlformats.org/officeDocument/2006/relationships" xmlns:m="http://schemas.openxmlformats.org/officeDocument/2006/math" xmlns:v="urn:schemas-microsoft-com:vml" xmlns:wp14="http://schemas.microsoft.com/office/word/2010/wordprocessingDrawing" xmlns:wp="http://schemas.openxmlformats.org/drawingml/2006/wordprocessingDrawing" xmlns:w10="urn:schemas-microsoft-com:office:word" xmlns:w="http://schemas.openxmlformats.org/wordprocessingml/2006/main" xmlns:w14="http://schemas.microsoft.com/office/word/2010/wordml" xmlns:w15="http://schemas.microsoft.com/office/word/2012/wordml" xmlns:wpg="http://schemas.microsoft.com/office/word/2010/wordprocessingGroup" xmlns:wpi="http://schemas.microsoft.com/office/word/2010/wordprocessingInk" xmlns:wne="http://schemas.microsoft.com/office/word/2006/wordml" xmlns:wps="http://schemas.microsoft.com/office/word/2010/wordprocessingShape" mc:Ignorable="w14 w15 wp14">
-  <w:abstractNum w:abstractNumId="0">
+<w:numbering xmlns:wpc="http://schemas.microsoft.com/office/word/2010/wordprocessingCanvas" xmlns:cx="http://schemas.microsoft.com/office/drawing/2014/chartex" xmlns:cx1="http://schemas.microsoft.com/office/drawing/2015/9/8/chartex" xmlns:cx2="http://schemas.microsoft.com/office/drawing/2015/10/21/chartex" xmlns:cx3="http://schemas.microsoft.com/office/drawing/2016/5/9/chartex" xmlns:cx4="http://schemas.microsoft.com/office/drawing/2016/5/10/chartex" xmlns:cx5="http://schemas.microsoft.com/office/drawing/2016/5/11/chartex" xmlns:mc="http://schemas.openxmlformats.org/markup-compatibility/2006" xmlns:o="urn:schemas-microsoft-com:office:office" xmlns:r="http://schemas.openxmlformats.org/officeDocument/2006/relationships" xmlns:m="http://schemas.openxmlformats.org/officeDocument/2006/math" xmlns:v="urn:schemas-microsoft-com:vml" xmlns:wp14="http://schemas.microsoft.com/office/word/2010/wordprocessingDrawing" xmlns:wp="http://schemas.openxmlformats.org/drawingml/2006/wordprocessingDrawing" xmlns:w10="urn:schemas-microsoft-com:office:word" xmlns:w="http://schemas.openxmlformats.org/wordprocessingml/2006/main" xmlns:w14="http://schemas.microsoft.com/office/word/2010/wordml" xmlns:w15="http://schemas.microsoft.com/office/word/2012/wordml" xmlns:w16se="http://schemas.microsoft.com/office/word/2015/wordml/symex" xmlns:wpg="http://schemas.microsoft.com/office/word/2010/wordprocessingGroup" xmlns:wpi="http://schemas.microsoft.com/office/word/2010/wordprocessingInk" xmlns:wne="http://schemas.microsoft.com/office/word/2006/wordml" xmlns:wps="http://schemas.microsoft.com/office/word/2010/wordprocessingShape" mc:Ignorable="w14 w15 w16se wp14">
+  <w:abstractNum w:abstractNumId="0" w15:restartNumberingAfterBreak="0">
     <w:nsid w:val="01F010BC"/>
     <w:multiLevelType w:val="hybridMultilevel"/>
     <w:tmpl w:val="56963F94"/>
@@ -1435,7 +1249,7 @@
       </w:rPr>
     </w:lvl>
   </w:abstractNum>
-  <w:abstractNum w:abstractNumId="1">
+  <w:abstractNum w:abstractNumId="1" w15:restartNumberingAfterBreak="0">
     <w:nsid w:val="0F3C12AE"/>
     <w:multiLevelType w:val="hybridMultilevel"/>
     <w:tmpl w:val="BBCE5C6E"/>
@@ -1548,7 +1362,7 @@
       </w:rPr>
     </w:lvl>
   </w:abstractNum>
-  <w:abstractNum w:abstractNumId="2">
+  <w:abstractNum w:abstractNumId="2" w15:restartNumberingAfterBreak="0">
     <w:nsid w:val="196D25B5"/>
     <w:multiLevelType w:val="hybridMultilevel"/>
     <w:tmpl w:val="EF5898D0"/>
@@ -1661,7 +1475,7 @@
       </w:rPr>
     </w:lvl>
   </w:abstractNum>
-  <w:abstractNum w:abstractNumId="3">
+  <w:abstractNum w:abstractNumId="3" w15:restartNumberingAfterBreak="0">
     <w:nsid w:val="296D6893"/>
     <w:multiLevelType w:val="hybridMultilevel"/>
     <w:tmpl w:val="1A06BD20"/>
@@ -1774,7 +1588,7 @@
       </w:rPr>
     </w:lvl>
   </w:abstractNum>
-  <w:abstractNum w:abstractNumId="4">
+  <w:abstractNum w:abstractNumId="4" w15:restartNumberingAfterBreak="0">
     <w:nsid w:val="569257BC"/>
     <w:multiLevelType w:val="hybridMultilevel"/>
     <w:tmpl w:val="3A4A9002"/>
@@ -1887,7 +1701,7 @@
       </w:rPr>
     </w:lvl>
   </w:abstractNum>
-  <w:abstractNum w:abstractNumId="5">
+  <w:abstractNum w:abstractNumId="5" w15:restartNumberingAfterBreak="0">
     <w:nsid w:val="5F395DD8"/>
     <w:multiLevelType w:val="hybridMultilevel"/>
     <w:tmpl w:val="2CAE77BE"/>
@@ -1976,7 +1790,7 @@
       </w:pPr>
     </w:lvl>
   </w:abstractNum>
-  <w:abstractNum w:abstractNumId="6">
+  <w:abstractNum w:abstractNumId="6" w15:restartNumberingAfterBreak="0">
     <w:nsid w:val="5FD12F74"/>
     <w:multiLevelType w:val="hybridMultilevel"/>
     <w:tmpl w:val="60226BCC"/>
@@ -2114,7 +1928,7 @@
 </file>
 
 <file path=word/styles.xml><?xml version="1.0" encoding="utf-8"?>
-<w:styles xmlns:mc="http://schemas.openxmlformats.org/markup-compatibility/2006" xmlns:r="http://schemas.openxmlformats.org/officeDocument/2006/relationships" xmlns:w="http://schemas.openxmlformats.org/wordprocessingml/2006/main" xmlns:w14="http://schemas.microsoft.com/office/word/2010/wordml" xmlns:w15="http://schemas.microsoft.com/office/word/2012/wordml" mc:Ignorable="w14 w15">
+<w:styles xmlns:mc="http://schemas.openxmlformats.org/markup-compatibility/2006" xmlns:r="http://schemas.openxmlformats.org/officeDocument/2006/relationships" xmlns:w="http://schemas.openxmlformats.org/wordprocessingml/2006/main" xmlns:w14="http://schemas.microsoft.com/office/word/2010/wordml" xmlns:w15="http://schemas.microsoft.com/office/word/2012/wordml" xmlns:w16se="http://schemas.microsoft.com/office/word/2015/wordml/symex" mc:Ignorable="w14 w15 w16se">
   <w:docDefaults>
     <w:rPrDefault>
       <w:rPr>
@@ -2130,7 +1944,7 @@
       </w:pPr>
     </w:pPrDefault>
   </w:docDefaults>
-  <w:latentStyles w:defLockedState="0" w:defUIPriority="99" w:defSemiHidden="0" w:defUnhideWhenUsed="0" w:defQFormat="0" w:count="382">
+  <w:latentStyles w:defLockedState="0" w:defUIPriority="99" w:defSemiHidden="0" w:defUnhideWhenUsed="0" w:defQFormat="0" w:count="373">
     <w:lsdException w:name="Normal" w:uiPriority="0" w:qFormat="1"/>
     <w:lsdException w:name="heading 1" w:uiPriority="9" w:qFormat="1"/>
     <w:lsdException w:name="heading 2" w:semiHidden="1" w:uiPriority="9" w:unhideWhenUsed="1" w:qFormat="1"/>
@@ -2677,7 +2491,6 @@
       <w:spacing w:after="0" w:line="240" w:lineRule="auto"/>
     </w:pPr>
     <w:tblPr>
-      <w:tblInd w:w="0" w:type="dxa"/>
       <w:tblBorders>
         <w:top w:val="single" w:sz="4" w:space="0" w:color="auto"/>
         <w:left w:val="single" w:sz="4" w:space="0" w:color="auto"/>
@@ -2686,12 +2499,6 @@
         <w:insideH w:val="single" w:sz="4" w:space="0" w:color="auto"/>
         <w:insideV w:val="single" w:sz="4" w:space="0" w:color="auto"/>
       </w:tblBorders>
-      <w:tblCellMar>
-        <w:top w:w="0" w:type="dxa"/>
-        <w:left w:w="108" w:type="dxa"/>
-        <w:bottom w:w="0" w:type="dxa"/>
-        <w:right w:w="108" w:type="dxa"/>
-      </w:tblCellMar>
     </w:tblPr>
   </w:style>
   <w:style w:type="character" w:styleId="PlaceholderText">

</xml_diff>

<commit_message>
finished my sad excuses for a lab report section
</commit_message>
<xml_diff>
--- a/Assignment 3/Assignment3LabReport.docx
+++ b/Assignment 3/Assignment3LabReport.docx
@@ -170,115 +170,19 @@
         <w:ind w:firstLine="360"/>
       </w:pPr>
       <w:r>
-        <w:t xml:space="preserve">A lot of the work for the A* algorithm is split out into helper </w:t>
-      </w:r>
-      <w:r>
-        <w:t xml:space="preserve">functions; most of the body of the actual function is verification code and the manipulation of arrays. The first helper function </w:t>
-      </w:r>
-      <w:r>
-        <w:t xml:space="preserve">that is used is CS4300_A2_Expand_States(). It takes a current state and returns a 3x3 array of </w:t>
-      </w:r>
-      <w:r>
-        <w:t>integers</w:t>
-      </w:r>
-      <w:r>
-        <w:t xml:space="preserve"> with the first row being the forward action, the second being the right turn, and the third being the left turn. We then loop over each row and validate that the state is in bounds, not a duplicate and that it not a death state. </w:t>
-      </w:r>
-      <w:r>
-        <w:t>We verify that a state isn’t a duplicate with the function CS4300_State_Is_Duplicate() which takes the entire tree of nodes and makes sure that the potentially new node cannot be found in it.</w:t>
-      </w:r>
-    </w:p>
-    <w:p>
-      <w:pPr>
-        <w:spacing w:after="0"/>
-      </w:pPr>
+        <w:t xml:space="preserve">Our method on this assignment was wholly unsuccessful. The plan however was to first, randomly generate a domain matrix according to all of the values of n and p. Second track how many ones were in that domain before and after running the Arc Consistency functions on them. Since the results of Ac1 and Ac3 should produce the same reductions, only Ac3 was recorded and used for reduction calculations. Third, </w:t>
+      </w:r>
+      <w:bookmarkStart w:id="0" w:name="_GoBack"/>
+      <w:bookmarkEnd w:id="0"/>
+      <w:r>
+        <w:t xml:space="preserve">time how long it would take AC1 and AC3 to run and experimentally determine then compare their complexities. </w:t>
+      </w:r>
     </w:p>
     <w:p>
       <w:pPr>
         <w:spacing w:after="0"/>
         <w:ind w:firstLine="360"/>
       </w:pPr>
-      <w:r>
-        <w:t xml:space="preserve">When a node is pulled from the frontier it is immediately checked for a goal state. </w:t>
-      </w:r>
-      <w:r>
-        <w:t xml:space="preserve">If it is a valid solution that solution is returned. Otherwise the node is expanded and all valid children are immediately put on the tree. </w:t>
-      </w:r>
-      <w:r>
-        <w:t>If the st</w:t>
-      </w:r>
-      <w:r>
-        <w:t>ate is valid</w:t>
-      </w:r>
-      <w:r>
-        <w:t xml:space="preserve"> but not the goal</w:t>
-      </w:r>
-      <w:r>
-        <w:t xml:space="preserve"> then we will add it as a</w:t>
-      </w:r>
-      <w:r>
-        <w:t xml:space="preserve"> new node </w:t>
-      </w:r>
-      <w:r>
-        <w:t>and make it a</w:t>
-      </w:r>
-      <w:r>
-        <w:t xml:space="preserve"> child of the </w:t>
-      </w:r>
-      <w:r>
-        <w:t xml:space="preserve">main </w:t>
-      </w:r>
-      <w:r>
-        <w:t>n</w:t>
-      </w:r>
-      <w:r>
-        <w:t>ode we are currently looking at.</w:t>
-      </w:r>
-      <w:r>
-        <w:t xml:space="preserve"> Once we have all of these new children we add them to the frontier according to the logic needed to satisfy the option code given to the A* function. All of this logic is looped over as long as the current node hasn’t reached a goal state and as long as we have more nodes in the frontier for us to search.</w:t>
-      </w:r>
-      <w:r>
-        <w:t xml:space="preserve"> </w:t>
-      </w:r>
-    </w:p>
-    <w:p>
-      <w:pPr>
-        <w:spacing w:after="0"/>
-        <w:ind w:firstLine="360"/>
-      </w:pPr>
-    </w:p>
-    <w:p>
-      <w:pPr>
-        <w:spacing w:after="0"/>
-        <w:ind w:firstLine="360"/>
-      </w:pPr>
-      <w:r>
-        <w:t>When it isn’t possible to find a path to the gold, our A* function will return an empty solution path and a set of nodes that cover all reachable locations on the board.</w:t>
-      </w:r>
-    </w:p>
-    <w:p>
-      <w:pPr>
-        <w:spacing w:after="0"/>
-        <w:ind w:firstLine="360"/>
-        <w:rPr>
-          <w:b/>
-        </w:rPr>
-      </w:pPr>
-    </w:p>
-    <w:p>
-      <w:pPr>
-        <w:pStyle w:val="NoSpacing"/>
-        <w:ind w:firstLine="360"/>
-      </w:pPr>
-      <w:r>
-        <w:t xml:space="preserve">The method used here is simply to generate a large number of samples and compute the mean, variance and confidence of the result. An alternative would be to run a large number of trials where each trial would get a fixed number of samples from rand, </w:t>
-      </w:r>
-      <w:r>
-        <w:t>then</w:t>
-      </w:r>
-      <w:r>
-        <w:t xml:space="preserve"> compute the mean and variance of each trial, and then compute the mean and variance over all those trials. This latter approach was not implemented.</w:t>
-      </w:r>
     </w:p>
     <w:p>
       <w:pPr>
@@ -289,7 +193,6 @@
         </w:numPr>
       </w:pPr>
       <w:r>
-        <w:lastRenderedPageBreak/>
         <w:t>Verification of Program</w:t>
       </w:r>
     </w:p>
@@ -703,7 +606,6 @@
     <w:p/>
     <w:p>
       <w:r>
-        <w:lastRenderedPageBreak/>
         <w:t>Results from Matlab.</w:t>
       </w:r>
     </w:p>
@@ -749,10 +651,7 @@
     <w:p>
       <w:pPr>
         <w:pStyle w:val="NoSpacing"/>
-        <w:ind w:firstLine="360"/>
-      </w:pPr>
-      <w:bookmarkStart w:id="0" w:name="_GoBack"/>
-      <w:bookmarkEnd w:id="0"/>
+      </w:pPr>
       <w:r>
         <w:t xml:space="preserve">I would love to put some information in here, but I wasn’t ever able to get the data into some manageable form. I found myself having lots and lots of matrices that were mostly 0s, and a little bit of data in them. I spent most of my time on this assignment setting up a structure to be able to easily extract results from our tests and present them, but I failed miserably. </w:t>
       </w:r>
@@ -789,7 +688,11 @@
         <w:t xml:space="preserve">The hardest part of this assignment for me was Matlab. I can’t blame my lack of progress on the language, but that is where I struggled the most. </w:t>
       </w:r>
       <w:r>
-        <w:t>When trying to do averages of reduction results, I had so many for loops that I got half way through and had to start over because it was such a mess I didn’t know what was going on. I am sure there is a Matlab way of doing a lot of the things, but they evaded me. I really would have liked to a better explanation on what kind of data was expected. I liked the graphs, but I had questions that I didn’t ask soon enough. This assignment for me was a difficult balance between trying to figure out things on my own, and feeling like I am asking for a handout from the professor.</w:t>
+        <w:t xml:space="preserve">When trying to do averages of reduction results, I had so many for loops that I got half way through and had to start over because it was such a mess I didn’t know what was going on. I am sure there is a Matlab way of doing a lot of the things, but they evaded </w:t>
+      </w:r>
+      <w:r>
+        <w:lastRenderedPageBreak/>
+        <w:t>me. I really would have liked to a better explanation on what kind of data was expected. I liked the graphs, but I had questions that I didn’t ask soon enough. This assignment for me was a difficult balance between trying to figure out things on my own, and feeling like I am asking for a handout from the professor.</w:t>
       </w:r>
     </w:p>
     <w:p>
@@ -1024,7 +927,7 @@
                 <w:bCs/>
                 <w:noProof/>
               </w:rPr>
-              <w:t>3</w:t>
+              <w:t>2</w:t>
             </w:r>
             <w:r>
               <w:rPr>

</xml_diff>

<commit_message>
AC1 is working correctly (but is in AC3 file) it just needs to be moved over
</commit_message>
<xml_diff>
--- a/Assignment 3/Assignment3LabReport.docx
+++ b/Assignment 3/Assignment3LabReport.docx
@@ -357,7 +357,7 @@
               </wp:anchor>
             </w:drawing>
           </mc:Choice>
-          <mc:Fallback xmlns:w16se="http://schemas.microsoft.com/office/word/2015/wordml/symex" xmlns:cx5="http://schemas.microsoft.com/office/drawing/2016/5/11/chartex" xmlns:cx4="http://schemas.microsoft.com/office/drawing/2016/5/10/chartex" xmlns:cx3="http://schemas.microsoft.com/office/drawing/2016/5/9/chartex" xmlns:cx2="http://schemas.microsoft.com/office/drawing/2015/10/21/chartex" xmlns:cx1="http://schemas.microsoft.com/office/drawing/2015/9/8/chartex" xmlns:cx="http://schemas.microsoft.com/office/drawing/2014/chartex">
+          <mc:Fallback>
             <w:pict>
               <v:shapetype w14:anchorId="2C3C3633" id="_x0000_t202" coordsize="21600,21600" o:spt="202" path="m0,0l0,21600,21600,21600,21600,0xe">
                 <v:stroke joinstyle="miter"/>
@@ -477,7 +477,7 @@
               </wp:anchor>
             </w:drawing>
           </mc:Choice>
-          <mc:Fallback xmlns:w16se="http://schemas.microsoft.com/office/word/2015/wordml/symex" xmlns:cx5="http://schemas.microsoft.com/office/drawing/2016/5/11/chartex" xmlns:cx4="http://schemas.microsoft.com/office/drawing/2016/5/10/chartex" xmlns:cx3="http://schemas.microsoft.com/office/drawing/2016/5/9/chartex" xmlns:cx2="http://schemas.microsoft.com/office/drawing/2015/10/21/chartex" xmlns:cx1="http://schemas.microsoft.com/office/drawing/2015/9/8/chartex" xmlns:cx="http://schemas.microsoft.com/office/drawing/2014/chartex">
+          <mc:Fallback>
             <w:pict>
               <v:shape w14:anchorId="712AC340" id="Text Box 12" o:spid="_x0000_s1027" type="#_x0000_t202" style="position:absolute;margin-left:3.6pt;margin-top:5.7pt;width:81pt;height:26.6pt;z-index:251660288;visibility:visible;mso-wrap-style:square;mso-height-percent:0;mso-wrap-distance-left:9pt;mso-wrap-distance-top:0;mso-wrap-distance-right:9pt;mso-wrap-distance-bottom:0;mso-position-horizontal:absolute;mso-position-horizontal-relative:text;mso-position-vertical:absolute;mso-position-vertical-relative:text;mso-height-percent:0;mso-height-relative:margin;v-text-anchor:top" o:gfxdata="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" filled="f" stroked="f">
                 <v:textbox>
@@ -720,18 +720,24 @@
         </w:numPr>
       </w:pPr>
       <w:r>
-        <w:t>6</w:t>
+        <w:t>12</w:t>
+      </w:r>
+      <w:r>
+        <w:t xml:space="preserve"> </w:t>
+      </w:r>
+      <w:r>
+        <w:t>hours</w:t>
+      </w:r>
+      <w:r>
+        <w:t xml:space="preserve"> – Writing </w:t>
+      </w:r>
+      <w:r>
+        <w:t>AC1, AC3, and CS4300_P_no_attack</w:t>
       </w:r>
       <w:bookmarkStart w:id="0" w:name="_GoBack"/>
       <w:bookmarkEnd w:id="0"/>
       <w:r>
-        <w:t xml:space="preserve"> </w:t>
-      </w:r>
-      <w:r>
-        <w:t>hours</w:t>
-      </w:r>
-      <w:r>
-        <w:t xml:space="preserve"> – Writing and debugging code</w:t>
+        <w:t xml:space="preserve"> code</w:t>
       </w:r>
     </w:p>
     <w:p>
@@ -743,7 +749,7 @@
         </w:numPr>
       </w:pPr>
       <w:r>
-        <w:t>3</w:t>
+        <w:t>2</w:t>
       </w:r>
       <w:r>
         <w:t xml:space="preserve"> </w:t>

</xml_diff>

<commit_message>
finished up my report sections the best I can and am doing my final push for this assignment
</commit_message>
<xml_diff>
--- a/Assignment 3/Assignment3LabReport.docx
+++ b/Assignment 3/Assignment3LabReport.docx
@@ -62,7 +62,15 @@
         <w:t>N</w:t>
       </w:r>
       <w:r>
-        <w:t>-queens problem</w:t>
+        <w:t>-</w:t>
+      </w:r>
+      <w:proofErr w:type="gramStart"/>
+      <w:r>
+        <w:t>queens</w:t>
+      </w:r>
+      <w:proofErr w:type="gramEnd"/>
+      <w:r>
+        <w:t xml:space="preserve"> problem</w:t>
       </w:r>
       <w:r>
         <w:t xml:space="preserve"> using a series of tests</w:t>
@@ -91,8 +99,13 @@
         </w:rPr>
         <w:t xml:space="preserve"> </w:t>
       </w:r>
-      <w:r>
-        <w:t xml:space="preserve">x </w:t>
+      <w:proofErr w:type="gramStart"/>
+      <w:r>
+        <w:t>x</w:t>
+      </w:r>
+      <w:proofErr w:type="gramEnd"/>
+      <w:r>
+        <w:t xml:space="preserve"> </w:t>
       </w:r>
       <w:r>
         <w:rPr>
@@ -196,27 +209,79 @@
         <w:ind w:firstLine="360"/>
       </w:pPr>
       <w:r>
-        <w:t>In order to make sure that the logic of checking that a queen has been placed in the correct location we will calculate some examples by hand.</w:t>
-      </w:r>
-    </w:p>
-    <w:p>
+        <w:t xml:space="preserve">In order to make sure that the logic of checking that a queen has been placed in the correct location </w:t>
+      </w:r>
+      <w:r>
+        <w:t>we have c</w:t>
+      </w:r>
+      <w:r>
+        <w:t>alculated the following example</w:t>
+      </w:r>
+      <w:r>
+        <w:t xml:space="preserve"> by hand.</w:t>
+      </w:r>
+      <w:r>
+        <w:t xml:space="preserve"> The application of constrains looks at all arcs and makes sure there is support from some other element in that queen’s domain</w:t>
+      </w:r>
+      <w:r>
+        <w:t>, main of these tiny incremental steps have their details omitted because they would take too much space to represent</w:t>
+      </w:r>
+      <w:r>
+        <w:t xml:space="preserve">. We have also assumed that input will match the form of our verification, that is that it looks identical from the right side up perspective. </w:t>
+      </w:r>
+      <w:r>
+        <w:t xml:space="preserve">In other words, </w:t>
+      </w:r>
+      <w:r>
+        <w:t xml:space="preserve">Queens are placed </w:t>
+      </w:r>
+      <w:r>
+        <w:t>by column not by row</w:t>
+      </w:r>
+      <w:r>
+        <w:t>. We have made these assumptions based on</w:t>
+      </w:r>
+      <w:r>
+        <w:t xml:space="preserve"> 2 things. First the expected input matches the examples we examined in class. The second is</w:t>
+      </w:r>
+      <w:r>
+        <w:t xml:space="preserve"> the output of </w:t>
+      </w:r>
+      <w:proofErr w:type="gramStart"/>
+      <w:r>
+        <w:t>eye(</w:t>
+      </w:r>
+      <w:proofErr w:type="gramEnd"/>
+      <w:r>
+        <w:t>) because it was used in the example pseudocode from class</w:t>
+      </w:r>
+      <w:r>
+        <w:t xml:space="preserve">, </w:t>
+      </w:r>
+      <w:r>
+        <w:t>in our own testing</w:t>
+      </w:r>
+      <w:r>
+        <w:t>, and because it was far more convenient to define it this way</w:t>
+      </w:r>
+      <w:r>
+        <w:t>.</w:t>
+      </w:r>
+    </w:p>
+    <w:p>
+      <w:pPr>
+        <w:jc w:val="center"/>
+      </w:pPr>
       <w:r>
         <w:rPr>
           <w:noProof/>
         </w:rPr>
+        <w:lastRenderedPageBreak/>
         <w:drawing>
-          <wp:anchor distT="0" distB="0" distL="114300" distR="114300" simplePos="0" relativeHeight="251659264" behindDoc="0" locked="0" layoutInCell="1" allowOverlap="1" wp14:anchorId="4B5E484A" wp14:editId="57622E28">
-            <wp:simplePos x="0" y="0"/>
-            <wp:positionH relativeFrom="column">
-              <wp:posOffset>2646680</wp:posOffset>
-            </wp:positionH>
-            <wp:positionV relativeFrom="paragraph">
-              <wp:posOffset>298450</wp:posOffset>
-            </wp:positionV>
-            <wp:extent cx="4269740" cy="6400800"/>
+          <wp:inline distT="0" distB="0" distL="0" distR="0" wp14:anchorId="1F414A43" wp14:editId="375F363F">
+            <wp:extent cx="5423535" cy="6193028"/>
             <wp:effectExtent l="0" t="0" r="0" b="0"/>
-            <wp:wrapNone/>
-            <wp:docPr id="3" name="Picture 3" descr="Example2.png"/>
+            <wp:docPr id="1" name="Picture 1"/>
             <wp:cNvGraphicFramePr>
               <a:graphicFrameLocks xmlns:a="http://schemas.openxmlformats.org/drawingml/2006/main" noChangeAspect="1"/>
             </wp:cNvGraphicFramePr>
@@ -224,10 +289,8 @@
               <a:graphicData uri="http://schemas.openxmlformats.org/drawingml/2006/picture">
                 <pic:pic xmlns:pic="http://schemas.openxmlformats.org/drawingml/2006/picture">
                   <pic:nvPicPr>
-                    <pic:cNvPr id="0" name="Picture 2" descr="Example2.png"/>
-                    <pic:cNvPicPr>
-                      <a:picLocks noChangeAspect="1" noChangeArrowheads="1"/>
-                    </pic:cNvPicPr>
+                    <pic:cNvPr id="1" name="Example.png"/>
+                    <pic:cNvPicPr/>
                   </pic:nvPicPr>
                   <pic:blipFill>
                     <a:blip r:embed="rId7">
@@ -237,395 +300,282 @@
                         </a:ext>
                       </a:extLst>
                     </a:blip>
-                    <a:srcRect/>
                     <a:stretch>
                       <a:fillRect/>
                     </a:stretch>
                   </pic:blipFill>
-                  <pic:spPr bwMode="auto">
+                  <pic:spPr>
                     <a:xfrm>
                       <a:off x="0" y="0"/>
-                      <a:ext cx="4269740" cy="6400800"/>
+                      <a:ext cx="5428426" cy="6198612"/>
                     </a:xfrm>
                     <a:prstGeom prst="rect">
                       <a:avLst/>
                     </a:prstGeom>
-                    <a:noFill/>
-                    <a:ln>
-                      <a:noFill/>
-                    </a:ln>
                   </pic:spPr>
                 </pic:pic>
               </a:graphicData>
             </a:graphic>
-            <wp14:sizeRelH relativeFrom="page">
-              <wp14:pctWidth>0</wp14:pctWidth>
-            </wp14:sizeRelH>
-            <wp14:sizeRelV relativeFrom="page">
-              <wp14:pctHeight>0</wp14:pctHeight>
-            </wp14:sizeRelV>
-          </wp:anchor>
+          </wp:inline>
         </w:drawing>
       </w:r>
-      <w:r>
-        <w:rPr>
-          <w:noProof/>
-        </w:rPr>
-        <mc:AlternateContent>
-          <mc:Choice Requires="wps">
-            <w:drawing>
-              <wp:anchor distT="0" distB="0" distL="114300" distR="114300" simplePos="0" relativeHeight="251662336" behindDoc="0" locked="0" layoutInCell="1" allowOverlap="1" wp14:anchorId="2C3C3633" wp14:editId="3CC7C876">
-                <wp:simplePos x="0" y="0"/>
-                <wp:positionH relativeFrom="column">
-                  <wp:posOffset>3815080</wp:posOffset>
-                </wp:positionH>
-                <wp:positionV relativeFrom="paragraph">
-                  <wp:posOffset>66040</wp:posOffset>
-                </wp:positionV>
-                <wp:extent cx="1131570" cy="337820"/>
-                <wp:effectExtent l="0" t="0" r="0" b="0"/>
-                <wp:wrapSquare wrapText="bothSides"/>
-                <wp:docPr id="13" name="Text Box 13"/>
-                <wp:cNvGraphicFramePr/>
-                <a:graphic xmlns:a="http://schemas.openxmlformats.org/drawingml/2006/main">
-                  <a:graphicData uri="http://schemas.microsoft.com/office/word/2010/wordprocessingShape">
-                    <wps:wsp>
-                      <wps:cNvSpPr txBox="1"/>
-                      <wps:spPr>
-                        <a:xfrm>
-                          <a:off x="0" y="0"/>
-                          <a:ext cx="1131570" cy="337820"/>
-                        </a:xfrm>
-                        <a:prstGeom prst="rect">
-                          <a:avLst/>
-                        </a:prstGeom>
-                        <a:noFill/>
-                        <a:ln>
-                          <a:noFill/>
-                        </a:ln>
-                        <a:effectLst/>
-                      </wps:spPr>
-                      <wps:style>
-                        <a:lnRef idx="0">
-                          <a:schemeClr val="accent1"/>
-                        </a:lnRef>
-                        <a:fillRef idx="0">
-                          <a:schemeClr val="accent1"/>
-                        </a:fillRef>
-                        <a:effectRef idx="0">
-                          <a:schemeClr val="accent1"/>
-                        </a:effectRef>
-                        <a:fontRef idx="minor">
-                          <a:schemeClr val="dk1"/>
-                        </a:fontRef>
-                      </wps:style>
-                      <wps:txbx>
-                        <w:txbxContent>
-                          <w:p>
-                            <w:pPr>
-                              <w:jc w:val="center"/>
-                              <w:rPr>
-                                <w:b/>
-                                <w:sz w:val="32"/>
-                              </w:rPr>
-                            </w:pPr>
-                            <w:r>
-                              <w:rPr>
-                                <w:b/>
-                                <w:sz w:val="32"/>
-                              </w:rPr>
-                              <w:t>Example 2</w:t>
-                            </w:r>
-                          </w:p>
-                        </w:txbxContent>
-                      </wps:txbx>
-                      <wps:bodyPr rot="0" spcFirstLastPara="0" vertOverflow="overflow" horzOverflow="overflow" vert="horz" wrap="square" lIns="91440" tIns="45720" rIns="91440" bIns="45720" numCol="1" spcCol="0" rtlCol="0" fromWordArt="0" anchor="t" anchorCtr="0" forceAA="0" compatLnSpc="1">
-                        <a:prstTxWarp prst="textNoShape">
-                          <a:avLst/>
-                        </a:prstTxWarp>
-                        <a:noAutofit/>
-                      </wps:bodyPr>
-                    </wps:wsp>
-                  </a:graphicData>
-                </a:graphic>
-                <wp14:sizeRelH relativeFrom="margin">
-                  <wp14:pctWidth>0</wp14:pctWidth>
-                </wp14:sizeRelH>
-                <wp14:sizeRelV relativeFrom="margin">
-                  <wp14:pctHeight>0</wp14:pctHeight>
-                </wp14:sizeRelV>
-              </wp:anchor>
-            </w:drawing>
-          </mc:Choice>
-          <mc:Fallback>
-            <w:pict>
-              <v:shapetype w14:anchorId="2C3C3633" id="_x0000_t202" coordsize="21600,21600" o:spt="202" path="m0,0l0,21600,21600,21600,21600,0xe">
-                <v:stroke joinstyle="miter"/>
-                <v:path gradientshapeok="t" o:connecttype="rect"/>
-              </v:shapetype>
-              <v:shape id="Text Box 13" o:spid="_x0000_s1026" type="#_x0000_t202" style="position:absolute;margin-left:300.4pt;margin-top:5.2pt;width:89.1pt;height:26.6pt;z-index:251662336;visibility:visible;mso-wrap-style:square;mso-width-percent:0;mso-height-percent:0;mso-wrap-distance-left:9pt;mso-wrap-distance-top:0;mso-wrap-distance-right:9pt;mso-wrap-distance-bottom:0;mso-position-horizontal:absolute;mso-position-horizontal-relative:text;mso-position-vertical:absolute;mso-position-vertical-relative:text;mso-width-percent:0;mso-height-percent:0;mso-width-relative:margin;mso-height-relative:margin;v-text-anchor:top" o:gfxdata="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" filled="f" stroked="f">
-                <v:textbox>
-                  <w:txbxContent>
-                    <w:p>
-                      <w:pPr>
-                        <w:jc w:val="center"/>
-                        <w:rPr>
-                          <w:b/>
-                          <w:sz w:val="32"/>
-                        </w:rPr>
-                      </w:pPr>
-                      <w:r>
-                        <w:rPr>
-                          <w:b/>
-                          <w:sz w:val="32"/>
-                        </w:rPr>
-                        <w:t>Example 2</w:t>
-                      </w:r>
-                    </w:p>
-                  </w:txbxContent>
-                </v:textbox>
-                <w10:wrap type="square"/>
-              </v:shape>
-            </w:pict>
-          </mc:Fallback>
-        </mc:AlternateContent>
-      </w:r>
-      <w:r>
-        <w:rPr>
-          <w:noProof/>
-        </w:rPr>
-        <mc:AlternateContent>
-          <mc:Choice Requires="wps">
-            <w:drawing>
-              <wp:anchor distT="0" distB="0" distL="114300" distR="114300" simplePos="0" relativeHeight="251660288" behindDoc="0" locked="0" layoutInCell="1" allowOverlap="1" wp14:anchorId="712AC340" wp14:editId="3BEE372F">
-                <wp:simplePos x="0" y="0"/>
-                <wp:positionH relativeFrom="column">
-                  <wp:posOffset>45720</wp:posOffset>
-                </wp:positionH>
-                <wp:positionV relativeFrom="paragraph">
-                  <wp:posOffset>72390</wp:posOffset>
-                </wp:positionV>
-                <wp:extent cx="1028700" cy="337820"/>
-                <wp:effectExtent l="0" t="0" r="0" b="0"/>
-                <wp:wrapSquare wrapText="bothSides"/>
-                <wp:docPr id="12" name="Text Box 12"/>
-                <wp:cNvGraphicFramePr/>
-                <a:graphic xmlns:a="http://schemas.openxmlformats.org/drawingml/2006/main">
-                  <a:graphicData uri="http://schemas.microsoft.com/office/word/2010/wordprocessingShape">
-                    <wps:wsp>
-                      <wps:cNvSpPr txBox="1"/>
-                      <wps:spPr>
-                        <a:xfrm>
-                          <a:off x="0" y="0"/>
-                          <a:ext cx="1028700" cy="337820"/>
-                        </a:xfrm>
-                        <a:prstGeom prst="rect">
-                          <a:avLst/>
-                        </a:prstGeom>
-                        <a:noFill/>
-                        <a:ln>
-                          <a:noFill/>
-                        </a:ln>
-                        <a:effectLst/>
-                      </wps:spPr>
-                      <wps:style>
-                        <a:lnRef idx="0">
-                          <a:schemeClr val="accent1"/>
-                        </a:lnRef>
-                        <a:fillRef idx="0">
-                          <a:schemeClr val="accent1"/>
-                        </a:fillRef>
-                        <a:effectRef idx="0">
-                          <a:schemeClr val="accent1"/>
-                        </a:effectRef>
-                        <a:fontRef idx="minor">
-                          <a:schemeClr val="dk1"/>
-                        </a:fontRef>
-                      </wps:style>
-                      <wps:txbx>
-                        <w:txbxContent>
-                          <w:p>
-                            <w:pPr>
-                              <w:jc w:val="center"/>
-                              <w:rPr>
-                                <w:b/>
-                                <w:sz w:val="28"/>
-                              </w:rPr>
-                            </w:pPr>
-                            <w:r>
-                              <w:rPr>
-                                <w:b/>
-                                <w:sz w:val="28"/>
-                              </w:rPr>
-                              <w:t>Example 1</w:t>
-                            </w:r>
-                          </w:p>
-                        </w:txbxContent>
-                      </wps:txbx>
-                      <wps:bodyPr rot="0" spcFirstLastPara="0" vertOverflow="overflow" horzOverflow="overflow" vert="horz" wrap="square" lIns="91440" tIns="45720" rIns="91440" bIns="45720" numCol="1" spcCol="0" rtlCol="0" fromWordArt="0" anchor="t" anchorCtr="0" forceAA="0" compatLnSpc="1">
-                        <a:prstTxWarp prst="textNoShape">
-                          <a:avLst/>
-                        </a:prstTxWarp>
-                        <a:noAutofit/>
-                      </wps:bodyPr>
-                    </wps:wsp>
-                  </a:graphicData>
-                </a:graphic>
-                <wp14:sizeRelV relativeFrom="margin">
-                  <wp14:pctHeight>0</wp14:pctHeight>
-                </wp14:sizeRelV>
-              </wp:anchor>
-            </w:drawing>
-          </mc:Choice>
-          <mc:Fallback>
-            <w:pict>
-              <v:shape w14:anchorId="712AC340" id="Text Box 12" o:spid="_x0000_s1027" type="#_x0000_t202" style="position:absolute;margin-left:3.6pt;margin-top:5.7pt;width:81pt;height:26.6pt;z-index:251660288;visibility:visible;mso-wrap-style:square;mso-height-percent:0;mso-wrap-distance-left:9pt;mso-wrap-distance-top:0;mso-wrap-distance-right:9pt;mso-wrap-distance-bottom:0;mso-position-horizontal:absolute;mso-position-horizontal-relative:text;mso-position-vertical:absolute;mso-position-vertical-relative:text;mso-height-percent:0;mso-height-relative:margin;v-text-anchor:top" o:gfxdata="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" filled="f" stroked="f">
-                <v:textbox>
-                  <w:txbxContent>
-                    <w:p>
-                      <w:pPr>
-                        <w:jc w:val="center"/>
-                        <w:rPr>
-                          <w:b/>
-                          <w:sz w:val="28"/>
-                        </w:rPr>
-                      </w:pPr>
-                      <w:r>
-                        <w:rPr>
-                          <w:b/>
-                          <w:sz w:val="28"/>
-                        </w:rPr>
-                        <w:t>Example 1</w:t>
-                      </w:r>
-                    </w:p>
-                  </w:txbxContent>
-                </v:textbox>
-                <w10:wrap type="square"/>
-              </v:shape>
-            </w:pict>
-          </mc:Fallback>
-        </mc:AlternateContent>
-      </w:r>
-      <w:r>
-        <w:rPr>
-          <w:noProof/>
-        </w:rPr>
-        <w:drawing>
-          <wp:anchor distT="0" distB="0" distL="114300" distR="114300" simplePos="0" relativeHeight="251658240" behindDoc="0" locked="0" layoutInCell="1" allowOverlap="1" wp14:anchorId="16429165" wp14:editId="7028FD5F">
-            <wp:simplePos x="0" y="0"/>
-            <wp:positionH relativeFrom="column">
-              <wp:posOffset>-184785</wp:posOffset>
-            </wp:positionH>
-            <wp:positionV relativeFrom="paragraph">
-              <wp:posOffset>295275</wp:posOffset>
-            </wp:positionV>
-            <wp:extent cx="2432050" cy="6400800"/>
-            <wp:effectExtent l="0" t="0" r="0" b="0"/>
-            <wp:wrapNone/>
-            <wp:docPr id="2" name="Picture 2" descr="Example1.png"/>
-            <wp:cNvGraphicFramePr>
-              <a:graphicFrameLocks xmlns:a="http://schemas.openxmlformats.org/drawingml/2006/main" noChangeAspect="1"/>
-            </wp:cNvGraphicFramePr>
-            <a:graphic xmlns:a="http://schemas.openxmlformats.org/drawingml/2006/main">
-              <a:graphicData uri="http://schemas.openxmlformats.org/drawingml/2006/picture">
-                <pic:pic xmlns:pic="http://schemas.openxmlformats.org/drawingml/2006/picture">
-                  <pic:nvPicPr>
-                    <pic:cNvPr id="0" name="Picture 1" descr="Example1.png"/>
-                    <pic:cNvPicPr>
-                      <a:picLocks noChangeAspect="1" noChangeArrowheads="1"/>
-                    </pic:cNvPicPr>
-                  </pic:nvPicPr>
-                  <pic:blipFill>
-                    <a:blip r:embed="rId8">
-                      <a:extLst>
-                        <a:ext uri="{28A0092B-C50C-407E-A947-70E740481C1C}">
-                          <a14:useLocalDpi xmlns:a14="http://schemas.microsoft.com/office/drawing/2010/main" val="0"/>
-                        </a:ext>
-                      </a:extLst>
-                    </a:blip>
-                    <a:srcRect/>
-                    <a:stretch>
-                      <a:fillRect/>
-                    </a:stretch>
-                  </pic:blipFill>
-                  <pic:spPr bwMode="auto">
-                    <a:xfrm>
-                      <a:off x="0" y="0"/>
-                      <a:ext cx="2432050" cy="6400800"/>
-                    </a:xfrm>
-                    <a:prstGeom prst="rect">
-                      <a:avLst/>
-                    </a:prstGeom>
-                    <a:noFill/>
-                    <a:ln>
-                      <a:noFill/>
-                    </a:ln>
-                  </pic:spPr>
-                </pic:pic>
-              </a:graphicData>
-            </a:graphic>
-            <wp14:sizeRelH relativeFrom="page">
-              <wp14:pctWidth>0</wp14:pctWidth>
-            </wp14:sizeRelH>
-            <wp14:sizeRelV relativeFrom="page">
-              <wp14:pctHeight>0</wp14:pctHeight>
-            </wp14:sizeRelV>
-          </wp:anchor>
-        </w:drawing>
-      </w:r>
-    </w:p>
-    <w:p/>
-    <w:p/>
-    <w:p/>
-    <w:p/>
-    <w:p/>
-    <w:p/>
-    <w:p/>
-    <w:p/>
-    <w:p/>
-    <w:p/>
-    <w:p/>
-    <w:p/>
-    <w:p/>
-    <w:p/>
-    <w:p/>
-    <w:p/>
-    <w:p/>
-    <w:p/>
-    <w:p/>
-    <w:p/>
-    <w:p/>
-    <w:p/>
-    <w:p/>
-    <w:p/>
-    <w:p/>
-    <w:p>
-      <w:r>
-        <w:t>Results from Matlab.</w:t>
-      </w:r>
-    </w:p>
-    <w:p>
-      <w:pPr>
-        <w:pStyle w:val="ListParagraph"/>
-        <w:numPr>
-          <w:ilvl w:val="0"/>
-          <w:numId w:val="7"/>
-        </w:numPr>
-      </w:pPr>
-      <w:r>
-        <w:t>Example 1</w:t>
-      </w:r>
-    </w:p>
-    <w:p>
-      <w:pPr>
-        <w:pStyle w:val="ListParagraph"/>
-        <w:numPr>
-          <w:ilvl w:val="0"/>
-          <w:numId w:val="7"/>
-        </w:numPr>
-      </w:pPr>
-      <w:r>
-        <w:t>Example 2</w:t>
+    </w:p>
+    <w:p>
+      <w:r>
+        <w:t xml:space="preserve">Results from </w:t>
+      </w:r>
+      <w:proofErr w:type="spellStart"/>
+      <w:r>
+        <w:t>Matlab</w:t>
+      </w:r>
+      <w:proofErr w:type="spellEnd"/>
+      <w:r>
+        <w:t>.</w:t>
+      </w:r>
+    </w:p>
+    <w:p>
+      <w:pPr>
+        <w:spacing w:after="0" w:line="240" w:lineRule="auto"/>
+        <w:rPr>
+          <w:rFonts w:ascii="Courier New" w:hAnsi="Courier New" w:cs="Courier New"/>
+          <w:sz w:val="21"/>
+        </w:rPr>
+      </w:pPr>
+      <w:r>
+        <w:rPr>
+          <w:rFonts w:ascii="Courier New" w:hAnsi="Courier New" w:cs="Courier New"/>
+          <w:sz w:val="21"/>
+        </w:rPr>
+        <w:tab/>
+        <w:t xml:space="preserve">&gt;&gt; </w:t>
+      </w:r>
+      <w:r>
+        <w:rPr>
+          <w:rFonts w:ascii="Courier New" w:hAnsi="Courier New" w:cs="Courier New"/>
+          <w:sz w:val="21"/>
+        </w:rPr>
+        <w:t>G = ~</w:t>
+      </w:r>
+      <w:proofErr w:type="gramStart"/>
+      <w:r>
+        <w:rPr>
+          <w:rFonts w:ascii="Courier New" w:hAnsi="Courier New" w:cs="Courier New"/>
+          <w:sz w:val="21"/>
+        </w:rPr>
+        <w:t>eye(</w:t>
+      </w:r>
+      <w:proofErr w:type="gramEnd"/>
+      <w:r>
+        <w:rPr>
+          <w:rFonts w:ascii="Courier New" w:hAnsi="Courier New" w:cs="Courier New"/>
+          <w:sz w:val="21"/>
+        </w:rPr>
+        <w:t>4,4);</w:t>
+      </w:r>
+    </w:p>
+    <w:p>
+      <w:pPr>
+        <w:spacing w:after="0" w:line="240" w:lineRule="auto"/>
+        <w:rPr>
+          <w:rFonts w:ascii="Courier New" w:hAnsi="Courier New" w:cs="Courier New"/>
+          <w:sz w:val="21"/>
+        </w:rPr>
+      </w:pPr>
+      <w:r>
+        <w:rPr>
+          <w:rFonts w:ascii="Courier New" w:hAnsi="Courier New" w:cs="Courier New"/>
+          <w:sz w:val="21"/>
+        </w:rPr>
+        <w:tab/>
+        <w:t>&gt;&gt; D = [0,0,1,1;</w:t>
+      </w:r>
+      <w:r>
+        <w:rPr>
+          <w:rFonts w:ascii="Courier New" w:hAnsi="Courier New" w:cs="Courier New"/>
+          <w:sz w:val="21"/>
+        </w:rPr>
+        <w:t xml:space="preserve"> </w:t>
+      </w:r>
+      <w:r>
+        <w:rPr>
+          <w:rFonts w:ascii="Courier New" w:hAnsi="Courier New" w:cs="Courier New"/>
+          <w:sz w:val="21"/>
+        </w:rPr>
+        <w:t>1,0,1,1;</w:t>
+      </w:r>
+      <w:r>
+        <w:rPr>
+          <w:rFonts w:ascii="Courier New" w:hAnsi="Courier New" w:cs="Courier New"/>
+          <w:sz w:val="21"/>
+        </w:rPr>
+        <w:t xml:space="preserve"> </w:t>
+      </w:r>
+      <w:r>
+        <w:rPr>
+          <w:rFonts w:ascii="Courier New" w:hAnsi="Courier New" w:cs="Courier New"/>
+          <w:sz w:val="21"/>
+        </w:rPr>
+        <w:t>1,0,1,1;</w:t>
+      </w:r>
+      <w:r>
+        <w:rPr>
+          <w:rFonts w:ascii="Courier New" w:hAnsi="Courier New" w:cs="Courier New"/>
+          <w:sz w:val="21"/>
+        </w:rPr>
+        <w:t xml:space="preserve"> </w:t>
+      </w:r>
+      <w:r>
+        <w:rPr>
+          <w:rFonts w:ascii="Courier New" w:hAnsi="Courier New" w:cs="Courier New"/>
+          <w:sz w:val="21"/>
+        </w:rPr>
+        <w:t>1,1,1,1];</w:t>
+      </w:r>
+    </w:p>
+    <w:p>
+      <w:pPr>
+        <w:spacing w:after="0" w:line="240" w:lineRule="auto"/>
+        <w:rPr>
+          <w:rFonts w:ascii="Courier New" w:hAnsi="Courier New" w:cs="Courier New"/>
+          <w:sz w:val="21"/>
+        </w:rPr>
+      </w:pPr>
+      <w:r>
+        <w:rPr>
+          <w:rFonts w:ascii="Courier New" w:hAnsi="Courier New" w:cs="Courier New"/>
+          <w:sz w:val="21"/>
+        </w:rPr>
+        <w:tab/>
+        <w:t>&gt;&gt; CS4300_AC3(G, D, ‘CS4300_P_no_attack’);</w:t>
+      </w:r>
+    </w:p>
+    <w:p>
+      <w:pPr>
+        <w:spacing w:after="0" w:line="240" w:lineRule="auto"/>
+        <w:rPr>
+          <w:rFonts w:ascii="Courier New" w:hAnsi="Courier New" w:cs="Courier New"/>
+          <w:sz w:val="21"/>
+        </w:rPr>
+      </w:pPr>
+      <w:r>
+        <w:rPr>
+          <w:rFonts w:ascii="Courier New" w:hAnsi="Courier New" w:cs="Courier New"/>
+          <w:sz w:val="21"/>
+        </w:rPr>
+        <w:tab/>
+        <w:t xml:space="preserve">&gt;&gt; </w:t>
+      </w:r>
+      <w:proofErr w:type="spellStart"/>
+      <w:r>
+        <w:rPr>
+          <w:rFonts w:ascii="Courier New" w:hAnsi="Courier New" w:cs="Courier New"/>
+          <w:sz w:val="21"/>
+        </w:rPr>
+        <w:t>ans</w:t>
+      </w:r>
+      <w:proofErr w:type="spellEnd"/>
+      <w:r>
+        <w:rPr>
+          <w:rFonts w:ascii="Courier New" w:hAnsi="Courier New" w:cs="Courier New"/>
+          <w:sz w:val="21"/>
+        </w:rPr>
+        <w:t xml:space="preserve"> = </w:t>
+      </w:r>
+    </w:p>
+    <w:p>
+      <w:pPr>
+        <w:spacing w:after="0" w:line="240" w:lineRule="auto"/>
+        <w:rPr>
+          <w:rFonts w:ascii="Courier New" w:hAnsi="Courier New" w:cs="Courier New"/>
+          <w:sz w:val="21"/>
+        </w:rPr>
+      </w:pPr>
+      <w:r>
+        <w:rPr>
+          <w:rFonts w:ascii="Courier New" w:hAnsi="Courier New" w:cs="Courier New"/>
+          <w:sz w:val="21"/>
+        </w:rPr>
+        <w:tab/>
+      </w:r>
+      <w:r>
+        <w:rPr>
+          <w:rFonts w:ascii="Courier New" w:hAnsi="Courier New" w:cs="Courier New"/>
+          <w:sz w:val="21"/>
+        </w:rPr>
+        <w:tab/>
+        <w:t>0 0 1 0</w:t>
+      </w:r>
+    </w:p>
+    <w:p>
+      <w:pPr>
+        <w:spacing w:after="0" w:line="240" w:lineRule="auto"/>
+        <w:rPr>
+          <w:rFonts w:ascii="Courier New" w:hAnsi="Courier New" w:cs="Courier New"/>
+          <w:sz w:val="21"/>
+        </w:rPr>
+      </w:pPr>
+      <w:r>
+        <w:rPr>
+          <w:rFonts w:ascii="Courier New" w:hAnsi="Courier New" w:cs="Courier New"/>
+          <w:sz w:val="21"/>
+        </w:rPr>
+        <w:tab/>
+      </w:r>
+      <w:r>
+        <w:rPr>
+          <w:rFonts w:ascii="Courier New" w:hAnsi="Courier New" w:cs="Courier New"/>
+          <w:sz w:val="21"/>
+        </w:rPr>
+        <w:tab/>
+        <w:t>1 0 0 0</w:t>
+      </w:r>
+    </w:p>
+    <w:p>
+      <w:pPr>
+        <w:spacing w:after="0" w:line="240" w:lineRule="auto"/>
+        <w:rPr>
+          <w:rFonts w:ascii="Courier New" w:hAnsi="Courier New" w:cs="Courier New"/>
+          <w:sz w:val="21"/>
+        </w:rPr>
+      </w:pPr>
+      <w:r>
+        <w:rPr>
+          <w:rFonts w:ascii="Courier New" w:hAnsi="Courier New" w:cs="Courier New"/>
+          <w:sz w:val="21"/>
+        </w:rPr>
+        <w:tab/>
+      </w:r>
+      <w:r>
+        <w:rPr>
+          <w:rFonts w:ascii="Courier New" w:hAnsi="Courier New" w:cs="Courier New"/>
+          <w:sz w:val="21"/>
+        </w:rPr>
+        <w:tab/>
+        <w:t>0 0 0 1</w:t>
+      </w:r>
+    </w:p>
+    <w:p>
+      <w:pPr>
+        <w:spacing w:after="0" w:line="240" w:lineRule="auto"/>
+        <w:rPr>
+          <w:rFonts w:ascii="Courier New" w:hAnsi="Courier New" w:cs="Courier New"/>
+          <w:sz w:val="21"/>
+        </w:rPr>
+      </w:pPr>
+      <w:r>
+        <w:rPr>
+          <w:rFonts w:ascii="Courier New" w:hAnsi="Courier New" w:cs="Courier New"/>
+          <w:sz w:val="21"/>
+        </w:rPr>
+        <w:tab/>
+      </w:r>
+      <w:r>
+        <w:rPr>
+          <w:rFonts w:ascii="Courier New" w:hAnsi="Courier New" w:cs="Courier New"/>
+          <w:sz w:val="21"/>
+        </w:rPr>
+        <w:tab/>
+        <w:t>0 1 0 0</w:t>
       </w:r>
     </w:p>
     <w:p>
@@ -637,6 +587,7 @@
         </w:numPr>
       </w:pPr>
       <w:r>
+        <w:lastRenderedPageBreak/>
         <w:t>Data</w:t>
       </w:r>
       <w:r>
@@ -664,6 +615,269 @@
       </w:r>
     </w:p>
     <w:p>
+      <w:r>
+        <w:t>Looking at the questions posed in section one we have the following results from our testing.</w:t>
+      </w:r>
+    </w:p>
+    <w:p>
+      <w:pPr>
+        <w:pStyle w:val="ListParagraph"/>
+        <w:numPr>
+          <w:ilvl w:val="0"/>
+          <w:numId w:val="6"/>
+        </w:numPr>
+      </w:pPr>
+      <w:r>
+        <w:t>T</w:t>
+      </w:r>
+      <w:r>
+        <w:t xml:space="preserve">he </w:t>
+      </w:r>
+      <w:r>
+        <w:t xml:space="preserve">average </w:t>
+      </w:r>
+      <w:r>
+        <w:t>number of ones before and after the applicati</w:t>
+      </w:r>
+      <w:r>
+        <w:t>on of the constraint algorithms is:</w:t>
+      </w:r>
+    </w:p>
+    <w:p>
+      <w:pPr>
+        <w:ind w:left="360"/>
+        <w:rPr>
+          <w:color w:val="FF0000"/>
+          <w:sz w:val="32"/>
+        </w:rPr>
+      </w:pPr>
+      <w:r>
+        <w:rPr>
+          <w:color w:val="FF0000"/>
+          <w:sz w:val="32"/>
+        </w:rPr>
+        <w:t>TODO – Plug in from test code that I can’t figure out at 3:45am…</w:t>
+      </w:r>
+    </w:p>
+    <w:p>
+      <w:pPr>
+        <w:pStyle w:val="ListParagraph"/>
+        <w:numPr>
+          <w:ilvl w:val="0"/>
+          <w:numId w:val="6"/>
+        </w:numPr>
+      </w:pPr>
+      <w:r>
+        <w:t>T</w:t>
+      </w:r>
+      <w:r>
+        <w:t xml:space="preserve">he </w:t>
+      </w:r>
+      <w:r>
+        <w:t xml:space="preserve">average </w:t>
+      </w:r>
+      <w:r>
+        <w:t>execution time of each algorithm for</w:t>
+      </w:r>
+      <w:r>
+        <w:t xml:space="preserve"> each trial (using tic and toc) is:</w:t>
+      </w:r>
+    </w:p>
+    <w:p>
+      <w:pPr>
+        <w:pStyle w:val="ListParagraph"/>
+        <w:numPr>
+          <w:ilvl w:val="1"/>
+          <w:numId w:val="6"/>
+        </w:numPr>
+      </w:pPr>
+      <w:r>
+        <w:t>AC1</w:t>
+      </w:r>
+    </w:p>
+    <w:p>
+      <w:pPr>
+        <w:pStyle w:val="ListParagraph"/>
+        <w:numPr>
+          <w:ilvl w:val="2"/>
+          <w:numId w:val="6"/>
+        </w:numPr>
+      </w:pPr>
+      <w:r>
+        <w:t>0.0690</w:t>
+      </w:r>
+      <w:bookmarkStart w:id="0" w:name="_GoBack"/>
+      <w:bookmarkEnd w:id="0"/>
+    </w:p>
+    <w:p>
+      <w:pPr>
+        <w:pStyle w:val="ListParagraph"/>
+        <w:numPr>
+          <w:ilvl w:val="2"/>
+          <w:numId w:val="6"/>
+        </w:numPr>
+      </w:pPr>
+      <w:r>
+        <w:t>0.0480</w:t>
+      </w:r>
+    </w:p>
+    <w:p>
+      <w:pPr>
+        <w:pStyle w:val="ListParagraph"/>
+        <w:numPr>
+          <w:ilvl w:val="2"/>
+          <w:numId w:val="6"/>
+        </w:numPr>
+      </w:pPr>
+      <w:r>
+        <w:t>0.0805</w:t>
+      </w:r>
+    </w:p>
+    <w:p>
+      <w:pPr>
+        <w:pStyle w:val="ListParagraph"/>
+        <w:numPr>
+          <w:ilvl w:val="2"/>
+          <w:numId w:val="6"/>
+        </w:numPr>
+      </w:pPr>
+      <w:r>
+        <w:t>0.1453</w:t>
+      </w:r>
+    </w:p>
+    <w:p>
+      <w:pPr>
+        <w:pStyle w:val="ListParagraph"/>
+        <w:numPr>
+          <w:ilvl w:val="2"/>
+          <w:numId w:val="6"/>
+        </w:numPr>
+      </w:pPr>
+      <w:r>
+        <w:t>0.2260</w:t>
+      </w:r>
+    </w:p>
+    <w:p>
+      <w:pPr>
+        <w:pStyle w:val="ListParagraph"/>
+        <w:numPr>
+          <w:ilvl w:val="2"/>
+          <w:numId w:val="6"/>
+        </w:numPr>
+      </w:pPr>
+      <w:r>
+        <w:t>0.3617</w:t>
+      </w:r>
+    </w:p>
+    <w:p>
+      <w:pPr>
+        <w:pStyle w:val="ListParagraph"/>
+        <w:numPr>
+          <w:ilvl w:val="2"/>
+          <w:numId w:val="6"/>
+        </w:numPr>
+      </w:pPr>
+      <w:r>
+        <w:t>0.5384</w:t>
+      </w:r>
+    </w:p>
+    <w:p>
+      <w:pPr>
+        <w:pStyle w:val="ListParagraph"/>
+        <w:numPr>
+          <w:ilvl w:val="1"/>
+          <w:numId w:val="6"/>
+        </w:numPr>
+      </w:pPr>
+      <w:r>
+        <w:t>AC3</w:t>
+      </w:r>
+    </w:p>
+    <w:p>
+      <w:pPr>
+        <w:pStyle w:val="ListParagraph"/>
+        <w:numPr>
+          <w:ilvl w:val="2"/>
+          <w:numId w:val="6"/>
+        </w:numPr>
+      </w:pPr>
+      <w:r>
+        <w:t>0.0690</w:t>
+      </w:r>
+    </w:p>
+    <w:p>
+      <w:pPr>
+        <w:pStyle w:val="ListParagraph"/>
+        <w:numPr>
+          <w:ilvl w:val="2"/>
+          <w:numId w:val="6"/>
+        </w:numPr>
+      </w:pPr>
+      <w:r>
+        <w:t>0.0411</w:t>
+      </w:r>
+    </w:p>
+    <w:p>
+      <w:pPr>
+        <w:pStyle w:val="ListParagraph"/>
+        <w:numPr>
+          <w:ilvl w:val="2"/>
+          <w:numId w:val="6"/>
+        </w:numPr>
+      </w:pPr>
+      <w:r>
+        <w:t>0.0713</w:t>
+      </w:r>
+    </w:p>
+    <w:p>
+      <w:pPr>
+        <w:pStyle w:val="ListParagraph"/>
+        <w:numPr>
+          <w:ilvl w:val="2"/>
+          <w:numId w:val="6"/>
+        </w:numPr>
+      </w:pPr>
+      <w:r>
+        <w:t>0.1274</w:t>
+      </w:r>
+    </w:p>
+    <w:p>
+      <w:pPr>
+        <w:pStyle w:val="ListParagraph"/>
+        <w:numPr>
+          <w:ilvl w:val="2"/>
+          <w:numId w:val="6"/>
+        </w:numPr>
+      </w:pPr>
+      <w:r>
+        <w:t>0.2039</w:t>
+      </w:r>
+    </w:p>
+    <w:p>
+      <w:pPr>
+        <w:pStyle w:val="ListParagraph"/>
+        <w:numPr>
+          <w:ilvl w:val="2"/>
+          <w:numId w:val="6"/>
+        </w:numPr>
+      </w:pPr>
+      <w:r>
+        <w:t>0.3320</w:t>
+      </w:r>
+    </w:p>
+    <w:p>
+      <w:pPr>
+        <w:pStyle w:val="ListParagraph"/>
+        <w:numPr>
+          <w:ilvl w:val="2"/>
+          <w:numId w:val="6"/>
+        </w:numPr>
+      </w:pPr>
+      <w:r>
+        <w:t>0.5097</w:t>
+      </w:r>
+    </w:p>
+    <w:p>
       <w:pPr>
         <w:pStyle w:val="Heading1"/>
         <w:numPr>
@@ -680,14 +894,26 @@
         <w:ind w:firstLine="720"/>
       </w:pPr>
       <w:r>
-        <w:t xml:space="preserve">The hardest part of this assignment for me was Matlab. I can’t blame my lack of progress on the language, but that is where I struggled the most. </w:t>
-      </w:r>
-      <w:r>
-        <w:t xml:space="preserve">When trying to do averages of reduction results, I had so many for loops that I got half way through and had to start over because it was such a mess I didn’t know what was going on. I am sure there is a Matlab way of doing a lot of the things, but they evaded </w:t>
-      </w:r>
-      <w:r>
-        <w:lastRenderedPageBreak/>
-        <w:t>me. I really would have liked to a better explanation on what kind of data was expected. I liked the graphs, but I had questions that I didn’t ask soon enough. This assignment for me was a difficult balance between trying to figure out things on my own, and feeling like I am asking for a handout from the professor.</w:t>
+        <w:t xml:space="preserve">The hardest part of this assignment for me was </w:t>
+      </w:r>
+      <w:proofErr w:type="spellStart"/>
+      <w:r>
+        <w:t>Matlab</w:t>
+      </w:r>
+      <w:proofErr w:type="spellEnd"/>
+      <w:r>
+        <w:t xml:space="preserve">. I can’t blame my lack of progress on the language, but that is where I struggled the most. </w:t>
+      </w:r>
+      <w:r>
+        <w:t xml:space="preserve">When trying to do averages of reduction results, I had so many for loops that I got half way through and had to start over because it was such a mess I didn’t know what was going on. I am sure there is a </w:t>
+      </w:r>
+      <w:proofErr w:type="spellStart"/>
+      <w:r>
+        <w:t>Matlab</w:t>
+      </w:r>
+      <w:proofErr w:type="spellEnd"/>
+      <w:r>
+        <w:t xml:space="preserve"> way of doing a lot of the things, but they evaded me. I really would have liked to a better explanation on what kind of data was expected. I liked the graphs, but I had questions that I didn’t ask soon enough. This assignment for me was a difficult balance between trying to figure out things on my own, and feeling like I am asking for a handout from the professor.</w:t>
       </w:r>
     </w:p>
     <w:p>
@@ -720,7 +946,7 @@
         </w:numPr>
       </w:pPr>
       <w:r>
-        <w:t>12</w:t>
+        <w:t>14</w:t>
       </w:r>
       <w:r>
         <w:t xml:space="preserve"> </w:t>
@@ -732,12 +958,7 @@
         <w:t xml:space="preserve"> – Writing </w:t>
       </w:r>
       <w:r>
-        <w:t>AC1, AC3, and CS4300_P_no_attack</w:t>
-      </w:r>
-      <w:bookmarkStart w:id="0" w:name="_GoBack"/>
-      <w:bookmarkEnd w:id="0"/>
-      <w:r>
-        <w:t xml:space="preserve"> code</w:t>
+        <w:t>AC1, AC3, and CS4300_P_no_attack code</w:t>
       </w:r>
     </w:p>
     <w:p>
@@ -749,7 +970,11 @@
         </w:numPr>
       </w:pPr>
       <w:r>
-        <w:t>2</w:t>
+        <w:lastRenderedPageBreak/>
+        <w:t>3</w:t>
+      </w:r>
+      <w:r>
+        <w:t>.5</w:t>
       </w:r>
       <w:r>
         <w:t xml:space="preserve"> </w:t>
@@ -758,7 +983,13 @@
         <w:t>hours</w:t>
       </w:r>
       <w:r>
-        <w:t xml:space="preserve"> – Writing report</w:t>
+        <w:t xml:space="preserve"> – </w:t>
+      </w:r>
+      <w:r>
+        <w:t>Formatting and w</w:t>
+      </w:r>
+      <w:r>
+        <w:t>riting report</w:t>
       </w:r>
       <w:r>
         <w:t xml:space="preserve"> sections 1, 3, &amp; 5</w:t>
@@ -830,14 +1061,181 @@
       <w:pPr>
         <w:pStyle w:val="ListParagraph"/>
         <w:numPr>
-          <w:ilvl w:val="1"/>
+          <w:ilvl w:val="0"/>
           <w:numId w:val="4"/>
         </w:numPr>
       </w:pPr>
+      <w:r>
+        <w:t>CS4300_AC1(</w:t>
+      </w:r>
+      <w:proofErr w:type="gramStart"/>
+      <w:r>
+        <w:t>G,D</w:t>
+      </w:r>
+      <w:proofErr w:type="gramEnd"/>
+      <w:r>
+        <w:t>,P) -- This implements the AC1 algorithm for the N-queens problem</w:t>
+      </w:r>
+      <w:r>
+        <w:t>.</w:t>
+      </w:r>
+    </w:p>
+    <w:p>
+      <w:pPr>
+        <w:pStyle w:val="ListParagraph"/>
+        <w:numPr>
+          <w:ilvl w:val="0"/>
+          <w:numId w:val="4"/>
+        </w:numPr>
+      </w:pPr>
+      <w:r>
+        <w:t>CS4300_AC3(</w:t>
+      </w:r>
+      <w:proofErr w:type="gramStart"/>
+      <w:r>
+        <w:t>G,D</w:t>
+      </w:r>
+      <w:proofErr w:type="gramEnd"/>
+      <w:r>
+        <w:t>,P) – This implements the AC3 algorithm for the N-queens problem</w:t>
+      </w:r>
+      <w:r>
+        <w:t>.</w:t>
+      </w:r>
+    </w:p>
+    <w:p>
+      <w:pPr>
+        <w:pStyle w:val="ListParagraph"/>
+        <w:numPr>
+          <w:ilvl w:val="0"/>
+          <w:numId w:val="4"/>
+        </w:numPr>
+      </w:pPr>
+      <w:r>
+        <w:t>CS4300_Arc_Consistency(</w:t>
+      </w:r>
+      <w:proofErr w:type="gramStart"/>
+      <w:r>
+        <w:t>G,D</w:t>
+      </w:r>
+      <w:proofErr w:type="gramEnd"/>
+      <w:r>
+        <w:t>,P) – This is a helper function which is used to run both AC1 and AC3 algorithms and calculate execution times for evaluation.</w:t>
+      </w:r>
+    </w:p>
+    <w:p>
+      <w:pPr>
+        <w:pStyle w:val="ListParagraph"/>
+        <w:numPr>
+          <w:ilvl w:val="0"/>
+          <w:numId w:val="4"/>
+        </w:numPr>
+      </w:pPr>
+      <w:r>
+        <w:t xml:space="preserve">CS4300_Count_Ones – This will take a </w:t>
+      </w:r>
+      <w:r>
+        <w:t>(</w:t>
+      </w:r>
+      <w:r>
+        <w:t>M</w:t>
+      </w:r>
+      <w:r>
+        <w:t xml:space="preserve"> </w:t>
+      </w:r>
+      <w:r>
+        <w:t>x</w:t>
+      </w:r>
+      <w:r>
+        <w:t xml:space="preserve"> </w:t>
+      </w:r>
+      <w:r>
+        <w:t>N</w:t>
+      </w:r>
+      <w:r>
+        <w:t>)</w:t>
+      </w:r>
+      <w:r>
+        <w:t xml:space="preserve"> array and see how many elements are 1 and return that value</w:t>
+      </w:r>
+      <w:r>
+        <w:t>.</w:t>
+      </w:r>
+    </w:p>
+    <w:p>
+      <w:pPr>
+        <w:pStyle w:val="ListParagraph"/>
+        <w:numPr>
+          <w:ilvl w:val="0"/>
+          <w:numId w:val="4"/>
+        </w:numPr>
+      </w:pPr>
+      <w:r>
+        <w:t>CS4300_Generate_</w:t>
+      </w:r>
+      <w:proofErr w:type="gramStart"/>
+      <w:r>
+        <w:t>D(</w:t>
+      </w:r>
+      <w:proofErr w:type="gramEnd"/>
+      <w:r>
+        <w:t>size, percentage) – This creates an array of (size x size) with each element having percentage (with a range of 0 – 1.0) of being 1.</w:t>
+      </w:r>
+    </w:p>
+    <w:p>
+      <w:pPr>
+        <w:pStyle w:val="ListParagraph"/>
+        <w:numPr>
+          <w:ilvl w:val="0"/>
+          <w:numId w:val="4"/>
+        </w:numPr>
+      </w:pPr>
+      <w:r>
+        <w:t>CS4300_P_no_attack(</w:t>
+      </w:r>
+      <w:proofErr w:type="spellStart"/>
+      <w:proofErr w:type="gramStart"/>
+      <w:r>
+        <w:t>I,a</w:t>
+      </w:r>
+      <w:proofErr w:type="gramEnd"/>
+      <w:r>
+        <w:t>,j,b</w:t>
+      </w:r>
+      <w:proofErr w:type="spellEnd"/>
+      <w:r>
+        <w:t>) – This is used to check 2 locations in a matrix to see if they can possibly attack one another.</w:t>
+      </w:r>
+    </w:p>
+    <w:p>
+      <w:pPr>
+        <w:pStyle w:val="ListParagraph"/>
+        <w:numPr>
+          <w:ilvl w:val="0"/>
+          <w:numId w:val="4"/>
+        </w:numPr>
+      </w:pPr>
+      <w:r>
+        <w:t>CS4300_Run_</w:t>
+      </w:r>
+      <w:proofErr w:type="gramStart"/>
+      <w:r>
+        <w:t>Tests(</w:t>
+      </w:r>
+      <w:proofErr w:type="gramEnd"/>
+      <w:r>
+        <w:t>) – This runs all of the main loops and does the main calculations for our assignment.</w:t>
+      </w:r>
+    </w:p>
+    <w:p>
+      <w:pPr>
+        <w:pStyle w:val="ListParagraph"/>
+        <w:ind w:left="1440"/>
+      </w:pPr>
     </w:p>
     <w:sectPr>
-      <w:headerReference w:type="default" r:id="rId9"/>
-      <w:footerReference w:type="default" r:id="rId10"/>
+      <w:headerReference w:type="default" r:id="rId8"/>
+      <w:footerReference w:type="default" r:id="rId9"/>
       <w:pgSz w:w="12240" w:h="15840"/>
       <w:pgMar w:top="1440" w:right="1440" w:bottom="1440" w:left="1440" w:header="720" w:footer="720" w:gutter="0"/>
       <w:cols w:space="720"/>
@@ -978,7 +1376,7 @@
                 <w:bCs/>
                 <w:noProof/>
               </w:rPr>
-              <w:t>3</w:t>
+              <w:t>4</w:t>
             </w:r>
             <w:r>
               <w:rPr>
@@ -1174,7 +1572,7 @@
         <w:rFonts w:ascii="Symbol" w:hAnsi="Symbol" w:hint="default"/>
       </w:rPr>
     </w:lvl>
-    <w:lvl w:ilvl="1" w:tplc="04090003" w:tentative="1">
+    <w:lvl w:ilvl="1" w:tplc="04090003">
       <w:start w:val="1"/>
       <w:numFmt w:val="bullet"/>
       <w:lvlText w:val="o"/>
@@ -1186,7 +1584,7 @@
         <w:rFonts w:ascii="Courier New" w:hAnsi="Courier New" w:cs="Courier New" w:hint="default"/>
       </w:rPr>
     </w:lvl>
-    <w:lvl w:ilvl="2" w:tplc="04090005" w:tentative="1">
+    <w:lvl w:ilvl="2" w:tplc="04090005">
       <w:start w:val="1"/>
       <w:numFmt w:val="bullet"/>
       <w:lvlText w:val=""/>
@@ -1525,7 +1923,7 @@
         <w:rFonts w:ascii="Courier New" w:hAnsi="Courier New" w:cs="Courier New" w:hint="default"/>
       </w:rPr>
     </w:lvl>
-    <w:lvl w:ilvl="2" w:tplc="04090005" w:tentative="1">
+    <w:lvl w:ilvl="2" w:tplc="04090005">
       <w:start w:val="1"/>
       <w:numFmt w:val="bullet"/>
       <w:lvlText w:val=""/>

</xml_diff>

<commit_message>
Not pretty at all. I am really not sure how much the extension helped us if at all
</commit_message>
<xml_diff>
--- a/Assignment 3/Assignment3LabReport.docx
+++ b/Assignment 3/Assignment3LabReport.docx
@@ -1,6 +1,6 @@
 
 <file path=word/document.xml><?xml version="1.0" encoding="utf-8"?>
-<w:document xmlns:wpc="http://schemas.microsoft.com/office/word/2010/wordprocessingCanvas" xmlns:mo="http://schemas.microsoft.com/office/mac/office/2008/main" xmlns:mc="http://schemas.openxmlformats.org/markup-compatibility/2006" xmlns:mv="urn:schemas-microsoft-com:mac:vml" xmlns:o="urn:schemas-microsoft-com:office:office" xmlns:r="http://schemas.openxmlformats.org/officeDocument/2006/relationships" xmlns:m="http://schemas.openxmlformats.org/officeDocument/2006/math" xmlns:v="urn:schemas-microsoft-com:vml" xmlns:wp14="http://schemas.microsoft.com/office/word/2010/wordprocessingDrawing" xmlns:wp="http://schemas.openxmlformats.org/drawingml/2006/wordprocessingDrawing" xmlns:w10="urn:schemas-microsoft-com:office:word" xmlns:w="http://schemas.openxmlformats.org/wordprocessingml/2006/main" xmlns:w14="http://schemas.microsoft.com/office/word/2010/wordml" xmlns:w15="http://schemas.microsoft.com/office/word/2012/wordml" xmlns:wpg="http://schemas.microsoft.com/office/word/2010/wordprocessingGroup" xmlns:wpi="http://schemas.microsoft.com/office/word/2010/wordprocessingInk" xmlns:wne="http://schemas.microsoft.com/office/word/2006/wordml" xmlns:wps="http://schemas.microsoft.com/office/word/2010/wordprocessingShape" mc:Ignorable="w14 w15 wp14">
+<w:document xmlns:wpc="http://schemas.microsoft.com/office/word/2010/wordprocessingCanvas" xmlns:cx="http://schemas.microsoft.com/office/drawing/2014/chartex" xmlns:cx1="http://schemas.microsoft.com/office/drawing/2015/9/8/chartex" xmlns:cx2="http://schemas.microsoft.com/office/drawing/2015/10/21/chartex" xmlns:cx3="http://schemas.microsoft.com/office/drawing/2016/5/9/chartex" xmlns:cx4="http://schemas.microsoft.com/office/drawing/2016/5/10/chartex" xmlns:cx5="http://schemas.microsoft.com/office/drawing/2016/5/11/chartex" xmlns:mc="http://schemas.openxmlformats.org/markup-compatibility/2006" xmlns:o="urn:schemas-microsoft-com:office:office" xmlns:r="http://schemas.openxmlformats.org/officeDocument/2006/relationships" xmlns:m="http://schemas.openxmlformats.org/officeDocument/2006/math" xmlns:v="urn:schemas-microsoft-com:vml" xmlns:wp14="http://schemas.microsoft.com/office/word/2010/wordprocessingDrawing" xmlns:wp="http://schemas.openxmlformats.org/drawingml/2006/wordprocessingDrawing" xmlns:w10="urn:schemas-microsoft-com:office:word" xmlns:w="http://schemas.openxmlformats.org/wordprocessingml/2006/main" xmlns:w14="http://schemas.microsoft.com/office/word/2010/wordml" xmlns:w15="http://schemas.microsoft.com/office/word/2012/wordml" xmlns:w16se="http://schemas.microsoft.com/office/word/2015/wordml/symex" xmlns:wpg="http://schemas.microsoft.com/office/word/2010/wordprocessingGroup" xmlns:wpi="http://schemas.microsoft.com/office/word/2010/wordprocessingInk" xmlns:wne="http://schemas.microsoft.com/office/word/2006/wordml" xmlns:wps="http://schemas.microsoft.com/office/word/2010/wordprocessingShape" mc:Ignorable="w14 w15 w16se wp14">
   <w:body>
     <w:p>
       <w:pPr>
@@ -62,15 +62,7 @@
         <w:t>N</w:t>
       </w:r>
       <w:r>
-        <w:t>-</w:t>
-      </w:r>
-      <w:proofErr w:type="gramStart"/>
-      <w:r>
-        <w:t>queens</w:t>
-      </w:r>
-      <w:proofErr w:type="gramEnd"/>
-      <w:r>
-        <w:t xml:space="preserve"> problem</w:t>
+        <w:t>-queens problem</w:t>
       </w:r>
       <w:r>
         <w:t xml:space="preserve"> using a series of tests</w:t>
@@ -99,13 +91,8 @@
         </w:rPr>
         <w:t xml:space="preserve"> </w:t>
       </w:r>
-      <w:proofErr w:type="gramStart"/>
-      <w:r>
-        <w:t>x</w:t>
-      </w:r>
-      <w:proofErr w:type="gramEnd"/>
-      <w:r>
-        <w:t xml:space="preserve"> </w:t>
+      <w:r>
+        <w:t xml:space="preserve">x </w:t>
       </w:r>
       <w:r>
         <w:rPr>
@@ -191,6 +178,9 @@
         <w:spacing w:after="0"/>
         <w:ind w:firstLine="360"/>
       </w:pPr>
+      <w:r>
+        <w:t>Despite the extension given to us, we were unable to achieve success on this assignment. This was caused by poor planning, stress caused by extenuating circumstances in personal lives, as well as just struggling with core concepts of the algorithm. We are excited to see the solution to behold what evaded us for so many hours</w:t>
+      </w:r>
     </w:p>
     <w:p>
       <w:pPr>
@@ -245,15 +235,7 @@
         <w:t xml:space="preserve"> 2 things. First the expected input matches the examples we examined in class. The second is</w:t>
       </w:r>
       <w:r>
-        <w:t xml:space="preserve"> the output of </w:t>
-      </w:r>
-      <w:proofErr w:type="gramStart"/>
-      <w:r>
-        <w:t>eye(</w:t>
-      </w:r>
-      <w:proofErr w:type="gramEnd"/>
-      <w:r>
-        <w:t>) because it was used in the example pseudocode from class</w:t>
+        <w:t xml:space="preserve"> the output of eye() because it was used in the example pseudocode from class</w:t>
       </w:r>
       <w:r>
         <w:t xml:space="preserve">, </w:t>
@@ -322,15 +304,7 @@
     </w:p>
     <w:p>
       <w:r>
-        <w:t xml:space="preserve">Results from </w:t>
-      </w:r>
-      <w:proofErr w:type="spellStart"/>
-      <w:r>
-        <w:t>Matlab</w:t>
-      </w:r>
-      <w:proofErr w:type="spellEnd"/>
-      <w:r>
-        <w:t>.</w:t>
+        <w:t>Results from Matlab.</w:t>
       </w:r>
     </w:p>
     <w:p>
@@ -347,233 +321,194 @@
           <w:sz w:val="21"/>
         </w:rPr>
         <w:tab/>
-        <w:t xml:space="preserve">&gt;&gt; </w:t>
-      </w:r>
-      <w:r>
+        <w:t>&gt;&gt; G = ~eye(4,4);</w:t>
+      </w:r>
+    </w:p>
+    <w:p>
+      <w:pPr>
+        <w:spacing w:after="0" w:line="240" w:lineRule="auto"/>
         <w:rPr>
           <w:rFonts w:ascii="Courier New" w:hAnsi="Courier New" w:cs="Courier New"/>
           <w:sz w:val="21"/>
         </w:rPr>
-        <w:t>G = ~</w:t>
-      </w:r>
-      <w:proofErr w:type="gramStart"/>
+      </w:pPr>
       <w:r>
         <w:rPr>
           <w:rFonts w:ascii="Courier New" w:hAnsi="Courier New" w:cs="Courier New"/>
           <w:sz w:val="21"/>
         </w:rPr>
-        <w:t>eye(</w:t>
-      </w:r>
-      <w:proofErr w:type="gramEnd"/>
+        <w:tab/>
+        <w:t>&gt;&gt; D = [0,0,1,1;</w:t>
+      </w:r>
       <w:r>
         <w:rPr>
           <w:rFonts w:ascii="Courier New" w:hAnsi="Courier New" w:cs="Courier New"/>
           <w:sz w:val="21"/>
         </w:rPr>
-        <w:t>4,4);</w:t>
-      </w:r>
-    </w:p>
-    <w:p>
-      <w:pPr>
-        <w:spacing w:after="0" w:line="240" w:lineRule="auto"/>
+        <w:t xml:space="preserve"> </w:t>
+      </w:r>
+      <w:r>
         <w:rPr>
           <w:rFonts w:ascii="Courier New" w:hAnsi="Courier New" w:cs="Courier New"/>
           <w:sz w:val="21"/>
         </w:rPr>
-      </w:pPr>
+        <w:t>1,0,1,1;</w:t>
+      </w:r>
       <w:r>
         <w:rPr>
           <w:rFonts w:ascii="Courier New" w:hAnsi="Courier New" w:cs="Courier New"/>
           <w:sz w:val="21"/>
         </w:rPr>
-        <w:tab/>
-        <w:t>&gt;&gt; D = [0,0,1,1;</w:t>
+        <w:t xml:space="preserve"> </w:t>
       </w:r>
       <w:r>
         <w:rPr>
           <w:rFonts w:ascii="Courier New" w:hAnsi="Courier New" w:cs="Courier New"/>
           <w:sz w:val="21"/>
         </w:rPr>
-        <w:t xml:space="preserve"> </w:t>
+        <w:t>1,0,1,1;</w:t>
       </w:r>
       <w:r>
         <w:rPr>
           <w:rFonts w:ascii="Courier New" w:hAnsi="Courier New" w:cs="Courier New"/>
           <w:sz w:val="21"/>
         </w:rPr>
-        <w:t>1,0,1,1;</w:t>
+        <w:t xml:space="preserve"> </w:t>
       </w:r>
       <w:r>
         <w:rPr>
           <w:rFonts w:ascii="Courier New" w:hAnsi="Courier New" w:cs="Courier New"/>
           <w:sz w:val="21"/>
         </w:rPr>
-        <w:t xml:space="preserve"> </w:t>
-      </w:r>
-      <w:r>
+        <w:t>1,1,1,1];</w:t>
+      </w:r>
+    </w:p>
+    <w:p>
+      <w:pPr>
+        <w:spacing w:after="0" w:line="240" w:lineRule="auto"/>
         <w:rPr>
           <w:rFonts w:ascii="Courier New" w:hAnsi="Courier New" w:cs="Courier New"/>
           <w:sz w:val="21"/>
         </w:rPr>
-        <w:t>1,0,1,1;</w:t>
-      </w:r>
+      </w:pPr>
       <w:r>
         <w:rPr>
           <w:rFonts w:ascii="Courier New" w:hAnsi="Courier New" w:cs="Courier New"/>
           <w:sz w:val="21"/>
         </w:rPr>
-        <w:t xml:space="preserve"> </w:t>
-      </w:r>
-      <w:r>
+        <w:tab/>
+        <w:t>&gt;&gt; CS4300_AC3(G, D, ‘CS4300_P_no_attack’);</w:t>
+      </w:r>
+    </w:p>
+    <w:p>
+      <w:pPr>
+        <w:spacing w:after="0" w:line="240" w:lineRule="auto"/>
         <w:rPr>
           <w:rFonts w:ascii="Courier New" w:hAnsi="Courier New" w:cs="Courier New"/>
           <w:sz w:val="21"/>
         </w:rPr>
-        <w:t>1,1,1,1];</w:t>
-      </w:r>
-    </w:p>
-    <w:p>
-      <w:pPr>
-        <w:spacing w:after="0" w:line="240" w:lineRule="auto"/>
+      </w:pPr>
+      <w:r>
         <w:rPr>
           <w:rFonts w:ascii="Courier New" w:hAnsi="Courier New" w:cs="Courier New"/>
           <w:sz w:val="21"/>
         </w:rPr>
-      </w:pPr>
-      <w:r>
+        <w:tab/>
+        <w:t xml:space="preserve">&gt;&gt; ans = </w:t>
+      </w:r>
+    </w:p>
+    <w:p>
+      <w:pPr>
+        <w:spacing w:after="0" w:line="240" w:lineRule="auto"/>
         <w:rPr>
           <w:rFonts w:ascii="Courier New" w:hAnsi="Courier New" w:cs="Courier New"/>
           <w:sz w:val="21"/>
         </w:rPr>
-        <w:tab/>
-        <w:t>&gt;&gt; CS4300_AC3(G, D, ‘CS4300_P_no_attack’);</w:t>
-      </w:r>
-    </w:p>
-    <w:p>
-      <w:pPr>
-        <w:spacing w:after="0" w:line="240" w:lineRule="auto"/>
+      </w:pPr>
+      <w:r>
         <w:rPr>
           <w:rFonts w:ascii="Courier New" w:hAnsi="Courier New" w:cs="Courier New"/>
           <w:sz w:val="21"/>
         </w:rPr>
-      </w:pPr>
+        <w:tab/>
+      </w:r>
       <w:r>
         <w:rPr>
           <w:rFonts w:ascii="Courier New" w:hAnsi="Courier New" w:cs="Courier New"/>
           <w:sz w:val="21"/>
         </w:rPr>
         <w:tab/>
-        <w:t xml:space="preserve">&gt;&gt; </w:t>
-      </w:r>
-      <w:proofErr w:type="spellStart"/>
-      <w:r>
+        <w:t>0 0 1 0</w:t>
+      </w:r>
+    </w:p>
+    <w:p>
+      <w:pPr>
+        <w:spacing w:after="0" w:line="240" w:lineRule="auto"/>
         <w:rPr>
           <w:rFonts w:ascii="Courier New" w:hAnsi="Courier New" w:cs="Courier New"/>
           <w:sz w:val="21"/>
         </w:rPr>
-        <w:t>ans</w:t>
-      </w:r>
-      <w:proofErr w:type="spellEnd"/>
+      </w:pPr>
       <w:r>
         <w:rPr>
           <w:rFonts w:ascii="Courier New" w:hAnsi="Courier New" w:cs="Courier New"/>
           <w:sz w:val="21"/>
         </w:rPr>
-        <w:t xml:space="preserve"> = </w:t>
-      </w:r>
-    </w:p>
-    <w:p>
-      <w:pPr>
-        <w:spacing w:after="0" w:line="240" w:lineRule="auto"/>
+        <w:tab/>
+      </w:r>
+      <w:r>
         <w:rPr>
           <w:rFonts w:ascii="Courier New" w:hAnsi="Courier New" w:cs="Courier New"/>
           <w:sz w:val="21"/>
         </w:rPr>
-      </w:pPr>
-      <w:r>
+        <w:tab/>
+        <w:t>1 0 0 0</w:t>
+      </w:r>
+    </w:p>
+    <w:p>
+      <w:pPr>
+        <w:spacing w:after="0" w:line="240" w:lineRule="auto"/>
         <w:rPr>
           <w:rFonts w:ascii="Courier New" w:hAnsi="Courier New" w:cs="Courier New"/>
           <w:sz w:val="21"/>
         </w:rPr>
-        <w:tab/>
-      </w:r>
+      </w:pPr>
       <w:r>
         <w:rPr>
           <w:rFonts w:ascii="Courier New" w:hAnsi="Courier New" w:cs="Courier New"/>
           <w:sz w:val="21"/>
         </w:rPr>
         <w:tab/>
-        <w:t>0 0 1 0</w:t>
-      </w:r>
-    </w:p>
-    <w:p>
-      <w:pPr>
-        <w:spacing w:after="0" w:line="240" w:lineRule="auto"/>
+      </w:r>
+      <w:r>
         <w:rPr>
           <w:rFonts w:ascii="Courier New" w:hAnsi="Courier New" w:cs="Courier New"/>
           <w:sz w:val="21"/>
         </w:rPr>
-      </w:pPr>
-      <w:r>
+        <w:tab/>
+        <w:t>0 0 0 1</w:t>
+      </w:r>
+    </w:p>
+    <w:p>
+      <w:pPr>
+        <w:spacing w:after="0" w:line="240" w:lineRule="auto"/>
         <w:rPr>
           <w:rFonts w:ascii="Courier New" w:hAnsi="Courier New" w:cs="Courier New"/>
           <w:sz w:val="21"/>
         </w:rPr>
-        <w:tab/>
-      </w:r>
+      </w:pPr>
       <w:r>
         <w:rPr>
           <w:rFonts w:ascii="Courier New" w:hAnsi="Courier New" w:cs="Courier New"/>
           <w:sz w:val="21"/>
         </w:rPr>
         <w:tab/>
-        <w:t>1 0 0 0</w:t>
-      </w:r>
-    </w:p>
-    <w:p>
-      <w:pPr>
-        <w:spacing w:after="0" w:line="240" w:lineRule="auto"/>
+      </w:r>
+      <w:r>
         <w:rPr>
           <w:rFonts w:ascii="Courier New" w:hAnsi="Courier New" w:cs="Courier New"/>
           <w:sz w:val="21"/>
         </w:rPr>
-      </w:pPr>
-      <w:r>
-        <w:rPr>
-          <w:rFonts w:ascii="Courier New" w:hAnsi="Courier New" w:cs="Courier New"/>
-          <w:sz w:val="21"/>
-        </w:rPr>
-        <w:tab/>
-      </w:r>
-      <w:r>
-        <w:rPr>
-          <w:rFonts w:ascii="Courier New" w:hAnsi="Courier New" w:cs="Courier New"/>
-          <w:sz w:val="21"/>
-        </w:rPr>
-        <w:tab/>
-        <w:t>0 0 0 1</w:t>
-      </w:r>
-    </w:p>
-    <w:p>
-      <w:pPr>
-        <w:spacing w:after="0" w:line="240" w:lineRule="auto"/>
-        <w:rPr>
-          <w:rFonts w:ascii="Courier New" w:hAnsi="Courier New" w:cs="Courier New"/>
-          <w:sz w:val="21"/>
-        </w:rPr>
-      </w:pPr>
-      <w:r>
-        <w:rPr>
-          <w:rFonts w:ascii="Courier New" w:hAnsi="Courier New" w:cs="Courier New"/>
-          <w:sz w:val="21"/>
-        </w:rPr>
-        <w:tab/>
-      </w:r>
-      <w:r>
-        <w:rPr>
-          <w:rFonts w:ascii="Courier New" w:hAnsi="Courier New" w:cs="Courier New"/>
-          <w:sz w:val="21"/>
-        </w:rPr>
         <w:tab/>
         <w:t>0 1 0 0</w:t>
       </w:r>
@@ -597,9 +532,13 @@
     <w:p>
       <w:pPr>
         <w:pStyle w:val="NoSpacing"/>
-      </w:pPr>
-      <w:r>
-        <w:t xml:space="preserve">I would love to put some information in here, but I wasn’t ever able to get the data into some manageable form. I found myself having lots and lots of matrices that were mostly 0s, and a little bit of data in them. I spent most of my time on this assignment setting up a structure to be able to easily extract results from our tests and present them, but I failed miserably. </w:t>
+        <w:ind w:firstLine="360"/>
+      </w:pPr>
+      <w:r>
+        <w:t xml:space="preserve">I would love to put some information in here, but I wasn’t ever able to get the data into some manageable form. </w:t>
+      </w:r>
+      <w:r>
+        <w:t>I believe that our data handling and plotting was mostly correct, it just took a ridiculous amount of time to run. Being unfamiliar with tricks of Matlab, I was unable to substantially shorten runtime. Testing with smaller numbers of trials, did yield results, but nothing like expected</w:t>
       </w:r>
     </w:p>
     <w:p>
@@ -628,36 +567,18 @@
         </w:numPr>
       </w:pPr>
       <w:r>
-        <w:t>T</w:t>
-      </w:r>
-      <w:r>
-        <w:t xml:space="preserve">he </w:t>
-      </w:r>
-      <w:r>
-        <w:t xml:space="preserve">average </w:t>
-      </w:r>
-      <w:r>
-        <w:t>number of ones before and after the applicati</w:t>
-      </w:r>
-      <w:r>
-        <w:t>on of the constraint algorithms is:</w:t>
-      </w:r>
-    </w:p>
-    <w:p>
-      <w:pPr>
-        <w:ind w:left="360"/>
-        <w:rPr>
-          <w:color w:val="FF0000"/>
-          <w:sz w:val="32"/>
-        </w:rPr>
-      </w:pPr>
-      <w:r>
-        <w:rPr>
-          <w:color w:val="FF0000"/>
-          <w:sz w:val="32"/>
-        </w:rPr>
-        <w:t>TODO – Plug in from test code that I can’t figure out at 3:45am…</w:t>
-      </w:r>
+        <w:t>The average number of ones before and after the application of the constraint algorithms is:</w:t>
+      </w:r>
+    </w:p>
+    <w:p>
+      <w:pPr>
+        <w:pStyle w:val="ListParagraph"/>
+      </w:pPr>
+      <w:r>
+        <w:t>We were unable to answer this question</w:t>
+      </w:r>
+      <w:bookmarkStart w:id="0" w:name="_GoBack"/>
+      <w:bookmarkEnd w:id="0"/>
     </w:p>
     <w:p>
       <w:pPr>
@@ -668,19 +589,7 @@
         </w:numPr>
       </w:pPr>
       <w:r>
-        <w:t>T</w:t>
-      </w:r>
-      <w:r>
-        <w:t xml:space="preserve">he </w:t>
-      </w:r>
-      <w:r>
-        <w:t xml:space="preserve">average </w:t>
-      </w:r>
-      <w:r>
-        <w:t>execution time of each algorithm for</w:t>
-      </w:r>
-      <w:r>
-        <w:t xml:space="preserve"> each trial (using tic and toc) is:</w:t>
+        <w:t>The average execution time of each algorithm for each trial (using tic and toc) is:</w:t>
       </w:r>
     </w:p>
     <w:p>
@@ -706,8 +615,6 @@
       <w:r>
         <w:t>0.0690</w:t>
       </w:r>
-      <w:bookmarkStart w:id="0" w:name="_GoBack"/>
-      <w:bookmarkEnd w:id="0"/>
     </w:p>
     <w:p>
       <w:pPr>
@@ -894,26 +801,10 @@
         <w:ind w:firstLine="720"/>
       </w:pPr>
       <w:r>
-        <w:t xml:space="preserve">The hardest part of this assignment for me was </w:t>
-      </w:r>
-      <w:proofErr w:type="spellStart"/>
-      <w:r>
-        <w:t>Matlab</w:t>
-      </w:r>
-      <w:proofErr w:type="spellEnd"/>
-      <w:r>
-        <w:t xml:space="preserve">. I can’t blame my lack of progress on the language, but that is where I struggled the most. </w:t>
-      </w:r>
-      <w:r>
-        <w:t xml:space="preserve">When trying to do averages of reduction results, I had so many for loops that I got half way through and had to start over because it was such a mess I didn’t know what was going on. I am sure there is a </w:t>
-      </w:r>
-      <w:proofErr w:type="spellStart"/>
-      <w:r>
-        <w:t>Matlab</w:t>
-      </w:r>
-      <w:proofErr w:type="spellEnd"/>
-      <w:r>
-        <w:t xml:space="preserve"> way of doing a lot of the things, but they evaded me. I really would have liked to a better explanation on what kind of data was expected. I liked the graphs, but I had questions that I didn’t ask soon enough. This assignment for me was a difficult balance between trying to figure out things on my own, and feeling like I am asking for a handout from the professor.</w:t>
+        <w:t xml:space="preserve">The hardest part of this assignment for me was Matlab. I can’t blame my lack of progress on the language, but that is where I struggled the most. </w:t>
+      </w:r>
+      <w:r>
+        <w:t>When trying to do averages of reduction results, I had so many for loops that I got half way through and had to start over because it was such a mess I didn’t know what was going on. I am sure there is a Matlab way of doing a lot of the things, but they evaded me. I really would have liked to a better explanation on what kind of data was expected. I liked the graphs, but I had questions that I didn’t ask soon enough. This assignment for me was a difficult balance between trying to figure out things on my own, and feeling like I am asking for a handout from the professor.</w:t>
       </w:r>
     </w:p>
     <w:p>
@@ -970,41 +861,41 @@
         </w:numPr>
       </w:pPr>
       <w:r>
+        <w:t>3</w:t>
+      </w:r>
+      <w:r>
+        <w:t>.5</w:t>
+      </w:r>
+      <w:r>
+        <w:t xml:space="preserve"> </w:t>
+      </w:r>
+      <w:r>
+        <w:t>hours</w:t>
+      </w:r>
+      <w:r>
+        <w:t xml:space="preserve"> – </w:t>
+      </w:r>
+      <w:r>
+        <w:t>Formatting and w</w:t>
+      </w:r>
+      <w:r>
+        <w:t>riting report</w:t>
+      </w:r>
+      <w:r>
+        <w:t xml:space="preserve"> sections 1, 3, &amp; 5</w:t>
+      </w:r>
+    </w:p>
+    <w:p>
+      <w:pPr>
+        <w:pStyle w:val="NoSpacing"/>
+      </w:pPr>
+    </w:p>
+    <w:p>
+      <w:pPr>
+        <w:pStyle w:val="NoSpacing"/>
+      </w:pPr>
+      <w:r>
         <w:lastRenderedPageBreak/>
-        <w:t>3</w:t>
-      </w:r>
-      <w:r>
-        <w:t>.5</w:t>
-      </w:r>
-      <w:r>
-        <w:t xml:space="preserve"> </w:t>
-      </w:r>
-      <w:r>
-        <w:t>hours</w:t>
-      </w:r>
-      <w:r>
-        <w:t xml:space="preserve"> – </w:t>
-      </w:r>
-      <w:r>
-        <w:t>Formatting and w</w:t>
-      </w:r>
-      <w:r>
-        <w:t>riting report</w:t>
-      </w:r>
-      <w:r>
-        <w:t xml:space="preserve"> sections 1, 3, &amp; 5</w:t>
-      </w:r>
-    </w:p>
-    <w:p>
-      <w:pPr>
-        <w:pStyle w:val="NoSpacing"/>
-      </w:pPr>
-    </w:p>
-    <w:p>
-      <w:pPr>
-        <w:pStyle w:val="NoSpacing"/>
-      </w:pPr>
-      <w:r>
         <w:t xml:space="preserve">        Kyle Heaton</w:t>
       </w:r>
     </w:p>
@@ -1046,6 +937,18 @@
     </w:p>
     <w:p>
       <w:pPr>
+        <w:pStyle w:val="NoSpacing"/>
+        <w:numPr>
+          <w:ilvl w:val="0"/>
+          <w:numId w:val="3"/>
+        </w:numPr>
+      </w:pPr>
+      <w:r>
+        <w:t>5 hours trying to wrap everything up</w:t>
+      </w:r>
+    </w:p>
+    <w:p>
+      <w:pPr>
         <w:pStyle w:val="Heading1"/>
       </w:pPr>
       <w:r>
@@ -1066,15 +969,7 @@
         </w:numPr>
       </w:pPr>
       <w:r>
-        <w:t>CS4300_AC1(</w:t>
-      </w:r>
-      <w:proofErr w:type="gramStart"/>
-      <w:r>
-        <w:t>G,D</w:t>
-      </w:r>
-      <w:proofErr w:type="gramEnd"/>
-      <w:r>
-        <w:t>,P) -- This implements the AC1 algorithm for the N-queens problem</w:t>
+        <w:t>CS4300_AC1(G,D,P) -- This implements the AC1 algorithm for the N-queens problem</w:t>
       </w:r>
       <w:r>
         <w:t>.</w:t>
@@ -1089,15 +984,7 @@
         </w:numPr>
       </w:pPr>
       <w:r>
-        <w:t>CS4300_AC3(</w:t>
-      </w:r>
-      <w:proofErr w:type="gramStart"/>
-      <w:r>
-        <w:t>G,D</w:t>
-      </w:r>
-      <w:proofErr w:type="gramEnd"/>
-      <w:r>
-        <w:t>,P) – This implements the AC3 algorithm for the N-queens problem</w:t>
+        <w:t>CS4300_AC3(G,D,P) – This implements the AC3 algorithm for the N-queens problem</w:t>
       </w:r>
       <w:r>
         <w:t>.</w:t>
@@ -1112,15 +999,7 @@
         </w:numPr>
       </w:pPr>
       <w:r>
-        <w:t>CS4300_Arc_Consistency(</w:t>
-      </w:r>
-      <w:proofErr w:type="gramStart"/>
-      <w:r>
-        <w:t>G,D</w:t>
-      </w:r>
-      <w:proofErr w:type="gramEnd"/>
-      <w:r>
-        <w:t>,P) – This is a helper function which is used to run both AC1 and AC3 algorithms and calculate execution times for evaluation.</w:t>
+        <w:t>CS4300_Arc_Consistency(G,D,P) – This is a helper function which is used to run both AC1 and AC3 algorithms and calculate execution times for evaluation.</w:t>
       </w:r>
     </w:p>
     <w:p>
@@ -1171,15 +1050,7 @@
         </w:numPr>
       </w:pPr>
       <w:r>
-        <w:t>CS4300_Generate_</w:t>
-      </w:r>
-      <w:proofErr w:type="gramStart"/>
-      <w:r>
-        <w:t>D(</w:t>
-      </w:r>
-      <w:proofErr w:type="gramEnd"/>
-      <w:r>
-        <w:t>size, percentage) – This creates an array of (size x size) with each element having percentage (with a range of 0 – 1.0) of being 1.</w:t>
+        <w:t>CS4300_Generate_D(size, percentage) – This creates an array of (size x size) with each element having percentage (with a range of 0 – 1.0) of being 1.</w:t>
       </w:r>
     </w:p>
     <w:p>
@@ -1191,20 +1062,7 @@
         </w:numPr>
       </w:pPr>
       <w:r>
-        <w:t>CS4300_P_no_attack(</w:t>
-      </w:r>
-      <w:proofErr w:type="spellStart"/>
-      <w:proofErr w:type="gramStart"/>
-      <w:r>
-        <w:t>I,a</w:t>
-      </w:r>
-      <w:proofErr w:type="gramEnd"/>
-      <w:r>
-        <w:t>,j,b</w:t>
-      </w:r>
-      <w:proofErr w:type="spellEnd"/>
-      <w:r>
-        <w:t>) – This is used to check 2 locations in a matrix to see if they can possibly attack one another.</w:t>
+        <w:t>CS4300_P_no_attack(I,a,j,b) – This is used to check 2 locations in a matrix to see if they can possibly attack one another.</w:t>
       </w:r>
     </w:p>
     <w:p>
@@ -1216,15 +1074,7 @@
         </w:numPr>
       </w:pPr>
       <w:r>
-        <w:t>CS4300_Run_</w:t>
-      </w:r>
-      <w:proofErr w:type="gramStart"/>
-      <w:r>
-        <w:t>Tests(</w:t>
-      </w:r>
-      <w:proofErr w:type="gramEnd"/>
-      <w:r>
-        <w:t>) – This runs all of the main loops and does the main calculations for our assignment.</w:t>
+        <w:t>CS4300_Run_Tests() – This runs all of the main loops and does the main calculations for our assignment.</w:t>
       </w:r>
     </w:p>
     <w:p>
@@ -1246,7 +1096,7 @@
 </file>
 
 <file path=word/endnotes.xml><?xml version="1.0" encoding="utf-8"?>
-<w:endnotes xmlns:wpc="http://schemas.microsoft.com/office/word/2010/wordprocessingCanvas" xmlns:mo="http://schemas.microsoft.com/office/mac/office/2008/main" xmlns:mc="http://schemas.openxmlformats.org/markup-compatibility/2006" xmlns:mv="urn:schemas-microsoft-com:mac:vml" xmlns:o="urn:schemas-microsoft-com:office:office" xmlns:r="http://schemas.openxmlformats.org/officeDocument/2006/relationships" xmlns:m="http://schemas.openxmlformats.org/officeDocument/2006/math" xmlns:v="urn:schemas-microsoft-com:vml" xmlns:wp14="http://schemas.microsoft.com/office/word/2010/wordprocessingDrawing" xmlns:wp="http://schemas.openxmlformats.org/drawingml/2006/wordprocessingDrawing" xmlns:w10="urn:schemas-microsoft-com:office:word" xmlns:w="http://schemas.openxmlformats.org/wordprocessingml/2006/main" xmlns:w14="http://schemas.microsoft.com/office/word/2010/wordml" xmlns:w15="http://schemas.microsoft.com/office/word/2012/wordml" xmlns:wpg="http://schemas.microsoft.com/office/word/2010/wordprocessingGroup" xmlns:wpi="http://schemas.microsoft.com/office/word/2010/wordprocessingInk" xmlns:wne="http://schemas.microsoft.com/office/word/2006/wordml" xmlns:wps="http://schemas.microsoft.com/office/word/2010/wordprocessingShape" mc:Ignorable="w14 w15 wp14">
+<w:endnotes xmlns:wpc="http://schemas.microsoft.com/office/word/2010/wordprocessingCanvas" xmlns:cx="http://schemas.microsoft.com/office/drawing/2014/chartex" xmlns:cx1="http://schemas.microsoft.com/office/drawing/2015/9/8/chartex" xmlns:cx2="http://schemas.microsoft.com/office/drawing/2015/10/21/chartex" xmlns:cx3="http://schemas.microsoft.com/office/drawing/2016/5/9/chartex" xmlns:cx4="http://schemas.microsoft.com/office/drawing/2016/5/10/chartex" xmlns:cx5="http://schemas.microsoft.com/office/drawing/2016/5/11/chartex" xmlns:mc="http://schemas.openxmlformats.org/markup-compatibility/2006" xmlns:o="urn:schemas-microsoft-com:office:office" xmlns:r="http://schemas.openxmlformats.org/officeDocument/2006/relationships" xmlns:m="http://schemas.openxmlformats.org/officeDocument/2006/math" xmlns:v="urn:schemas-microsoft-com:vml" xmlns:wp14="http://schemas.microsoft.com/office/word/2010/wordprocessingDrawing" xmlns:wp="http://schemas.openxmlformats.org/drawingml/2006/wordprocessingDrawing" xmlns:w10="urn:schemas-microsoft-com:office:word" xmlns:w="http://schemas.openxmlformats.org/wordprocessingml/2006/main" xmlns:w14="http://schemas.microsoft.com/office/word/2010/wordml" xmlns:w15="http://schemas.microsoft.com/office/word/2012/wordml" xmlns:w16se="http://schemas.microsoft.com/office/word/2015/wordml/symex" xmlns:wpg="http://schemas.microsoft.com/office/word/2010/wordprocessingGroup" xmlns:wpi="http://schemas.microsoft.com/office/word/2010/wordprocessingInk" xmlns:wne="http://schemas.microsoft.com/office/word/2006/wordml" xmlns:wps="http://schemas.microsoft.com/office/word/2010/wordprocessingShape" mc:Ignorable="w14 w15 w16se wp14">
   <w:endnote w:type="separator" w:id="-1">
     <w:p>
       <w:pPr>
@@ -1271,7 +1121,7 @@
 </file>
 
 <file path=word/footer1.xml><?xml version="1.0" encoding="utf-8"?>
-<w:ftr xmlns:wpc="http://schemas.microsoft.com/office/word/2010/wordprocessingCanvas" xmlns:mo="http://schemas.microsoft.com/office/mac/office/2008/main" xmlns:mc="http://schemas.openxmlformats.org/markup-compatibility/2006" xmlns:mv="urn:schemas-microsoft-com:mac:vml" xmlns:o="urn:schemas-microsoft-com:office:office" xmlns:r="http://schemas.openxmlformats.org/officeDocument/2006/relationships" xmlns:m="http://schemas.openxmlformats.org/officeDocument/2006/math" xmlns:v="urn:schemas-microsoft-com:vml" xmlns:wp14="http://schemas.microsoft.com/office/word/2010/wordprocessingDrawing" xmlns:wp="http://schemas.openxmlformats.org/drawingml/2006/wordprocessingDrawing" xmlns:w10="urn:schemas-microsoft-com:office:word" xmlns:w="http://schemas.openxmlformats.org/wordprocessingml/2006/main" xmlns:w14="http://schemas.microsoft.com/office/word/2010/wordml" xmlns:w15="http://schemas.microsoft.com/office/word/2012/wordml" xmlns:wpg="http://schemas.microsoft.com/office/word/2010/wordprocessingGroup" xmlns:wpi="http://schemas.microsoft.com/office/word/2010/wordprocessingInk" xmlns:wne="http://schemas.microsoft.com/office/word/2006/wordml" xmlns:wps="http://schemas.microsoft.com/office/word/2010/wordprocessingShape" mc:Ignorable="w14 w15 wp14">
+<w:ftr xmlns:wpc="http://schemas.microsoft.com/office/word/2010/wordprocessingCanvas" xmlns:cx="http://schemas.microsoft.com/office/drawing/2014/chartex" xmlns:cx1="http://schemas.microsoft.com/office/drawing/2015/9/8/chartex" xmlns:cx2="http://schemas.microsoft.com/office/drawing/2015/10/21/chartex" xmlns:cx3="http://schemas.microsoft.com/office/drawing/2016/5/9/chartex" xmlns:cx4="http://schemas.microsoft.com/office/drawing/2016/5/10/chartex" xmlns:cx5="http://schemas.microsoft.com/office/drawing/2016/5/11/chartex" xmlns:mc="http://schemas.openxmlformats.org/markup-compatibility/2006" xmlns:o="urn:schemas-microsoft-com:office:office" xmlns:r="http://schemas.openxmlformats.org/officeDocument/2006/relationships" xmlns:m="http://schemas.openxmlformats.org/officeDocument/2006/math" xmlns:v="urn:schemas-microsoft-com:vml" xmlns:wp14="http://schemas.microsoft.com/office/word/2010/wordprocessingDrawing" xmlns:wp="http://schemas.openxmlformats.org/drawingml/2006/wordprocessingDrawing" xmlns:w10="urn:schemas-microsoft-com:office:word" xmlns:w="http://schemas.openxmlformats.org/wordprocessingml/2006/main" xmlns:w14="http://schemas.microsoft.com/office/word/2010/wordml" xmlns:w15="http://schemas.microsoft.com/office/word/2012/wordml" xmlns:w16se="http://schemas.microsoft.com/office/word/2015/wordml/symex" xmlns:wpg="http://schemas.microsoft.com/office/word/2010/wordprocessingGroup" xmlns:wpi="http://schemas.microsoft.com/office/word/2010/wordprocessingInk" xmlns:wne="http://schemas.microsoft.com/office/word/2006/wordml" xmlns:wps="http://schemas.microsoft.com/office/word/2010/wordprocessingShape" mc:Ignorable="w14 w15 w16se wp14">
   <w:sdt>
     <w:sdtPr>
       <w:id w:val="-1190681015"/>
@@ -1401,7 +1251,7 @@
 </file>
 
 <file path=word/footnotes.xml><?xml version="1.0" encoding="utf-8"?>
-<w:footnotes xmlns:wpc="http://schemas.microsoft.com/office/word/2010/wordprocessingCanvas" xmlns:mo="http://schemas.microsoft.com/office/mac/office/2008/main" xmlns:mc="http://schemas.openxmlformats.org/markup-compatibility/2006" xmlns:mv="urn:schemas-microsoft-com:mac:vml" xmlns:o="urn:schemas-microsoft-com:office:office" xmlns:r="http://schemas.openxmlformats.org/officeDocument/2006/relationships" xmlns:m="http://schemas.openxmlformats.org/officeDocument/2006/math" xmlns:v="urn:schemas-microsoft-com:vml" xmlns:wp14="http://schemas.microsoft.com/office/word/2010/wordprocessingDrawing" xmlns:wp="http://schemas.openxmlformats.org/drawingml/2006/wordprocessingDrawing" xmlns:w10="urn:schemas-microsoft-com:office:word" xmlns:w="http://schemas.openxmlformats.org/wordprocessingml/2006/main" xmlns:w14="http://schemas.microsoft.com/office/word/2010/wordml" xmlns:w15="http://schemas.microsoft.com/office/word/2012/wordml" xmlns:wpg="http://schemas.microsoft.com/office/word/2010/wordprocessingGroup" xmlns:wpi="http://schemas.microsoft.com/office/word/2010/wordprocessingInk" xmlns:wne="http://schemas.microsoft.com/office/word/2006/wordml" xmlns:wps="http://schemas.microsoft.com/office/word/2010/wordprocessingShape" mc:Ignorable="w14 w15 wp14">
+<w:footnotes xmlns:wpc="http://schemas.microsoft.com/office/word/2010/wordprocessingCanvas" xmlns:cx="http://schemas.microsoft.com/office/drawing/2014/chartex" xmlns:cx1="http://schemas.microsoft.com/office/drawing/2015/9/8/chartex" xmlns:cx2="http://schemas.microsoft.com/office/drawing/2015/10/21/chartex" xmlns:cx3="http://schemas.microsoft.com/office/drawing/2016/5/9/chartex" xmlns:cx4="http://schemas.microsoft.com/office/drawing/2016/5/10/chartex" xmlns:cx5="http://schemas.microsoft.com/office/drawing/2016/5/11/chartex" xmlns:mc="http://schemas.openxmlformats.org/markup-compatibility/2006" xmlns:o="urn:schemas-microsoft-com:office:office" xmlns:r="http://schemas.openxmlformats.org/officeDocument/2006/relationships" xmlns:m="http://schemas.openxmlformats.org/officeDocument/2006/math" xmlns:v="urn:schemas-microsoft-com:vml" xmlns:wp14="http://schemas.microsoft.com/office/word/2010/wordprocessingDrawing" xmlns:wp="http://schemas.openxmlformats.org/drawingml/2006/wordprocessingDrawing" xmlns:w10="urn:schemas-microsoft-com:office:word" xmlns:w="http://schemas.openxmlformats.org/wordprocessingml/2006/main" xmlns:w14="http://schemas.microsoft.com/office/word/2010/wordml" xmlns:w15="http://schemas.microsoft.com/office/word/2012/wordml" xmlns:w16se="http://schemas.microsoft.com/office/word/2015/wordml/symex" xmlns:wpg="http://schemas.microsoft.com/office/word/2010/wordprocessingGroup" xmlns:wpi="http://schemas.microsoft.com/office/word/2010/wordprocessingInk" xmlns:wne="http://schemas.microsoft.com/office/word/2006/wordml" xmlns:wps="http://schemas.microsoft.com/office/word/2010/wordprocessingShape" mc:Ignorable="w14 w15 w16se wp14">
   <w:footnote w:type="separator" w:id="-1">
     <w:p>
       <w:pPr>
@@ -1426,7 +1276,7 @@
 </file>
 
 <file path=word/header1.xml><?xml version="1.0" encoding="utf-8"?>
-<w:hdr xmlns:wpc="http://schemas.microsoft.com/office/word/2010/wordprocessingCanvas" xmlns:mo="http://schemas.microsoft.com/office/mac/office/2008/main" xmlns:mc="http://schemas.openxmlformats.org/markup-compatibility/2006" xmlns:mv="urn:schemas-microsoft-com:mac:vml" xmlns:o="urn:schemas-microsoft-com:office:office" xmlns:r="http://schemas.openxmlformats.org/officeDocument/2006/relationships" xmlns:m="http://schemas.openxmlformats.org/officeDocument/2006/math" xmlns:v="urn:schemas-microsoft-com:vml" xmlns:wp14="http://schemas.microsoft.com/office/word/2010/wordprocessingDrawing" xmlns:wp="http://schemas.openxmlformats.org/drawingml/2006/wordprocessingDrawing" xmlns:w10="urn:schemas-microsoft-com:office:word" xmlns:w="http://schemas.openxmlformats.org/wordprocessingml/2006/main" xmlns:w14="http://schemas.microsoft.com/office/word/2010/wordml" xmlns:w15="http://schemas.microsoft.com/office/word/2012/wordml" xmlns:wpg="http://schemas.microsoft.com/office/word/2010/wordprocessingGroup" xmlns:wpi="http://schemas.microsoft.com/office/word/2010/wordprocessingInk" xmlns:wne="http://schemas.microsoft.com/office/word/2006/wordml" xmlns:wps="http://schemas.microsoft.com/office/word/2010/wordprocessingShape" mc:Ignorable="w14 w15 wp14">
+<w:hdr xmlns:wpc="http://schemas.microsoft.com/office/word/2010/wordprocessingCanvas" xmlns:cx="http://schemas.microsoft.com/office/drawing/2014/chartex" xmlns:cx1="http://schemas.microsoft.com/office/drawing/2015/9/8/chartex" xmlns:cx2="http://schemas.microsoft.com/office/drawing/2015/10/21/chartex" xmlns:cx3="http://schemas.microsoft.com/office/drawing/2016/5/9/chartex" xmlns:cx4="http://schemas.microsoft.com/office/drawing/2016/5/10/chartex" xmlns:cx5="http://schemas.microsoft.com/office/drawing/2016/5/11/chartex" xmlns:mc="http://schemas.openxmlformats.org/markup-compatibility/2006" xmlns:o="urn:schemas-microsoft-com:office:office" xmlns:r="http://schemas.openxmlformats.org/officeDocument/2006/relationships" xmlns:m="http://schemas.openxmlformats.org/officeDocument/2006/math" xmlns:v="urn:schemas-microsoft-com:vml" xmlns:wp14="http://schemas.microsoft.com/office/word/2010/wordprocessingDrawing" xmlns:wp="http://schemas.openxmlformats.org/drawingml/2006/wordprocessingDrawing" xmlns:w10="urn:schemas-microsoft-com:office:word" xmlns:w="http://schemas.openxmlformats.org/wordprocessingml/2006/main" xmlns:w14="http://schemas.microsoft.com/office/word/2010/wordml" xmlns:w15="http://schemas.microsoft.com/office/word/2012/wordml" xmlns:w16se="http://schemas.microsoft.com/office/word/2015/wordml/symex" xmlns:wpg="http://schemas.microsoft.com/office/word/2010/wordprocessingGroup" xmlns:wpi="http://schemas.microsoft.com/office/word/2010/wordprocessingInk" xmlns:wne="http://schemas.microsoft.com/office/word/2006/wordml" xmlns:wps="http://schemas.microsoft.com/office/word/2010/wordprocessingShape" mc:Ignorable="w14 w15 w16se wp14">
   <w:p>
     <w:pPr>
       <w:pStyle w:val="Header"/>
@@ -1442,8 +1292,8 @@
 </file>
 
 <file path=word/numbering.xml><?xml version="1.0" encoding="utf-8"?>
-<w:numbering xmlns:wpc="http://schemas.microsoft.com/office/word/2010/wordprocessingCanvas" xmlns:mo="http://schemas.microsoft.com/office/mac/office/2008/main" xmlns:mc="http://schemas.openxmlformats.org/markup-compatibility/2006" xmlns:mv="urn:schemas-microsoft-com:mac:vml" xmlns:o="urn:schemas-microsoft-com:office:office" xmlns:r="http://schemas.openxmlformats.org/officeDocument/2006/relationships" xmlns:m="http://schemas.openxmlformats.org/officeDocument/2006/math" xmlns:v="urn:schemas-microsoft-com:vml" xmlns:wp14="http://schemas.microsoft.com/office/word/2010/wordprocessingDrawing" xmlns:wp="http://schemas.openxmlformats.org/drawingml/2006/wordprocessingDrawing" xmlns:w10="urn:schemas-microsoft-com:office:word" xmlns:w="http://schemas.openxmlformats.org/wordprocessingml/2006/main" xmlns:w14="http://schemas.microsoft.com/office/word/2010/wordml" xmlns:w15="http://schemas.microsoft.com/office/word/2012/wordml" xmlns:wpg="http://schemas.microsoft.com/office/word/2010/wordprocessingGroup" xmlns:wpi="http://schemas.microsoft.com/office/word/2010/wordprocessingInk" xmlns:wne="http://schemas.microsoft.com/office/word/2006/wordml" xmlns:wps="http://schemas.microsoft.com/office/word/2010/wordprocessingShape" mc:Ignorable="w14 w15 wp14">
-  <w:abstractNum w:abstractNumId="0">
+<w:numbering xmlns:wpc="http://schemas.microsoft.com/office/word/2010/wordprocessingCanvas" xmlns:cx="http://schemas.microsoft.com/office/drawing/2014/chartex" xmlns:cx1="http://schemas.microsoft.com/office/drawing/2015/9/8/chartex" xmlns:cx2="http://schemas.microsoft.com/office/drawing/2015/10/21/chartex" xmlns:cx3="http://schemas.microsoft.com/office/drawing/2016/5/9/chartex" xmlns:cx4="http://schemas.microsoft.com/office/drawing/2016/5/10/chartex" xmlns:cx5="http://schemas.microsoft.com/office/drawing/2016/5/11/chartex" xmlns:mc="http://schemas.openxmlformats.org/markup-compatibility/2006" xmlns:o="urn:schemas-microsoft-com:office:office" xmlns:r="http://schemas.openxmlformats.org/officeDocument/2006/relationships" xmlns:m="http://schemas.openxmlformats.org/officeDocument/2006/math" xmlns:v="urn:schemas-microsoft-com:vml" xmlns:wp14="http://schemas.microsoft.com/office/word/2010/wordprocessingDrawing" xmlns:wp="http://schemas.openxmlformats.org/drawingml/2006/wordprocessingDrawing" xmlns:w10="urn:schemas-microsoft-com:office:word" xmlns:w="http://schemas.openxmlformats.org/wordprocessingml/2006/main" xmlns:w14="http://schemas.microsoft.com/office/word/2010/wordml" xmlns:w15="http://schemas.microsoft.com/office/word/2012/wordml" xmlns:w16se="http://schemas.microsoft.com/office/word/2015/wordml/symex" xmlns:wpg="http://schemas.microsoft.com/office/word/2010/wordprocessingGroup" xmlns:wpi="http://schemas.microsoft.com/office/word/2010/wordprocessingInk" xmlns:wne="http://schemas.microsoft.com/office/word/2006/wordml" xmlns:wps="http://schemas.microsoft.com/office/word/2010/wordprocessingShape" mc:Ignorable="w14 w15 w16se wp14">
+  <w:abstractNum w:abstractNumId="0" w15:restartNumberingAfterBreak="0">
     <w:nsid w:val="01F010BC"/>
     <w:multiLevelType w:val="hybridMultilevel"/>
     <w:tmpl w:val="56963F94"/>
@@ -1556,7 +1406,7 @@
       </w:rPr>
     </w:lvl>
   </w:abstractNum>
-  <w:abstractNum w:abstractNumId="1">
+  <w:abstractNum w:abstractNumId="1" w15:restartNumberingAfterBreak="0">
     <w:nsid w:val="0F3C12AE"/>
     <w:multiLevelType w:val="hybridMultilevel"/>
     <w:tmpl w:val="BBCE5C6E"/>
@@ -1669,7 +1519,7 @@
       </w:rPr>
     </w:lvl>
   </w:abstractNum>
-  <w:abstractNum w:abstractNumId="2">
+  <w:abstractNum w:abstractNumId="2" w15:restartNumberingAfterBreak="0">
     <w:nsid w:val="196D25B5"/>
     <w:multiLevelType w:val="hybridMultilevel"/>
     <w:tmpl w:val="EF5898D0"/>
@@ -1782,7 +1632,7 @@
       </w:rPr>
     </w:lvl>
   </w:abstractNum>
-  <w:abstractNum w:abstractNumId="3">
+  <w:abstractNum w:abstractNumId="3" w15:restartNumberingAfterBreak="0">
     <w:nsid w:val="296D6893"/>
     <w:multiLevelType w:val="hybridMultilevel"/>
     <w:tmpl w:val="1A06BD20"/>
@@ -1895,7 +1745,7 @@
       </w:rPr>
     </w:lvl>
   </w:abstractNum>
-  <w:abstractNum w:abstractNumId="4">
+  <w:abstractNum w:abstractNumId="4" w15:restartNumberingAfterBreak="0">
     <w:nsid w:val="569257BC"/>
     <w:multiLevelType w:val="hybridMultilevel"/>
     <w:tmpl w:val="3A4A9002"/>
@@ -2008,7 +1858,7 @@
       </w:rPr>
     </w:lvl>
   </w:abstractNum>
-  <w:abstractNum w:abstractNumId="5">
+  <w:abstractNum w:abstractNumId="5" w15:restartNumberingAfterBreak="0">
     <w:nsid w:val="5F395DD8"/>
     <w:multiLevelType w:val="hybridMultilevel"/>
     <w:tmpl w:val="2CAE77BE"/>
@@ -2097,7 +1947,7 @@
       </w:pPr>
     </w:lvl>
   </w:abstractNum>
-  <w:abstractNum w:abstractNumId="6">
+  <w:abstractNum w:abstractNumId="6" w15:restartNumberingAfterBreak="0">
     <w:nsid w:val="5FD12F74"/>
     <w:multiLevelType w:val="hybridMultilevel"/>
     <w:tmpl w:val="60226BCC"/>
@@ -2235,7 +2085,7 @@
 </file>
 
 <file path=word/styles.xml><?xml version="1.0" encoding="utf-8"?>
-<w:styles xmlns:mc="http://schemas.openxmlformats.org/markup-compatibility/2006" xmlns:r="http://schemas.openxmlformats.org/officeDocument/2006/relationships" xmlns:w="http://schemas.openxmlformats.org/wordprocessingml/2006/main" xmlns:w14="http://schemas.microsoft.com/office/word/2010/wordml" xmlns:w15="http://schemas.microsoft.com/office/word/2012/wordml" mc:Ignorable="w14 w15">
+<w:styles xmlns:mc="http://schemas.openxmlformats.org/markup-compatibility/2006" xmlns:r="http://schemas.openxmlformats.org/officeDocument/2006/relationships" xmlns:w="http://schemas.openxmlformats.org/wordprocessingml/2006/main" xmlns:w14="http://schemas.microsoft.com/office/word/2010/wordml" xmlns:w15="http://schemas.microsoft.com/office/word/2012/wordml" xmlns:w16se="http://schemas.microsoft.com/office/word/2015/wordml/symex" mc:Ignorable="w14 w15 w16se">
   <w:docDefaults>
     <w:rPrDefault>
       <w:rPr>
@@ -2251,7 +2101,7 @@
       </w:pPr>
     </w:pPrDefault>
   </w:docDefaults>
-  <w:latentStyles w:defLockedState="0" w:defUIPriority="99" w:defSemiHidden="0" w:defUnhideWhenUsed="0" w:defQFormat="0" w:count="382">
+  <w:latentStyles w:defLockedState="0" w:defUIPriority="99" w:defSemiHidden="0" w:defUnhideWhenUsed="0" w:defQFormat="0" w:count="373">
     <w:lsdException w:name="Normal" w:uiPriority="0" w:qFormat="1"/>
     <w:lsdException w:name="heading 1" w:uiPriority="9" w:qFormat="1"/>
     <w:lsdException w:name="heading 2" w:semiHidden="1" w:uiPriority="9" w:unhideWhenUsed="1" w:qFormat="1"/>
@@ -2798,7 +2648,6 @@
       <w:spacing w:after="0" w:line="240" w:lineRule="auto"/>
     </w:pPr>
     <w:tblPr>
-      <w:tblInd w:w="0" w:type="dxa"/>
       <w:tblBorders>
         <w:top w:val="single" w:sz="4" w:space="0" w:color="auto"/>
         <w:left w:val="single" w:sz="4" w:space="0" w:color="auto"/>
@@ -2807,12 +2656,6 @@
         <w:insideH w:val="single" w:sz="4" w:space="0" w:color="auto"/>
         <w:insideV w:val="single" w:sz="4" w:space="0" w:color="auto"/>
       </w:tblBorders>
-      <w:tblCellMar>
-        <w:top w:w="0" w:type="dxa"/>
-        <w:left w:w="108" w:type="dxa"/>
-        <w:bottom w:w="0" w:type="dxa"/>
-        <w:right w:w="108" w:type="dxa"/>
-      </w:tblCellMar>
     </w:tblPr>
   </w:style>
   <w:style w:type="character" w:styleId="PlaceholderText">

</xml_diff>